<commit_message>
updated propossal0.8, Create project plan, update SRS
</commit_message>
<xml_diff>
--- a/SRS-0.4.docx
+++ b/SRS-0.4.docx
@@ -6,6 +6,27 @@
       <w:pPr>
         <w:jc w:val="center"/>
         <w:rPr>
+          <w:rFonts w:ascii="Times New Roman" w:hAnsi="Times New Roman" w:hint="cs"/>
+          <w:b/>
+          <w:bCs/>
+          <w:sz w:val="60"/>
+          <w:szCs w:val="60"/>
+          <w:cs/>
+          <w:lang w:eastAsia="zh-CN"/>
+        </w:rPr>
+      </w:pPr>
+    </w:p>
+    <w:p>
+      <w:pPr>
+        <w:jc w:val="center"/>
+        <w:rPr>
+          <w:rFonts w:ascii="Times New Roman" w:hAnsi="Times New Roman" w:cs="Times New Roman"/>
+          <w:sz w:val="60"/>
+          <w:szCs w:val="60"/>
+        </w:rPr>
+      </w:pPr>
+      <w:r>
+        <w:rPr>
           <w:rFonts w:ascii="Times New Roman" w:hAnsi="Times New Roman" w:cs="Times New Roman"/>
           <w:b/>
           <w:bCs/>
@@ -13,26 +34,6 @@
           <w:szCs w:val="60"/>
           <w:lang w:eastAsia="zh-CN"/>
         </w:rPr>
-      </w:pPr>
-    </w:p>
-    <w:p>
-      <w:pPr>
-        <w:jc w:val="center"/>
-        <w:rPr>
-          <w:rFonts w:ascii="Times New Roman" w:hAnsi="Times New Roman" w:cs="Times New Roman"/>
-          <w:sz w:val="60"/>
-          <w:szCs w:val="60"/>
-        </w:rPr>
-      </w:pPr>
-      <w:r>
-        <w:rPr>
-          <w:rFonts w:ascii="Times New Roman" w:hAnsi="Times New Roman" w:cs="Times New Roman"/>
-          <w:b/>
-          <w:bCs/>
-          <w:sz w:val="60"/>
-          <w:szCs w:val="60"/>
-          <w:lang w:eastAsia="zh-CN"/>
-        </w:rPr>
         <w:t>WIL Report Management System</w:t>
       </w:r>
       <w:r>
@@ -495,6 +496,7 @@
           <w:lang w:eastAsia="zh-CN"/>
         </w:rPr>
       </w:pPr>
+      <w:bookmarkStart w:id="0" w:name="_GoBack"/>
       <w:r>
         <w:rPr>
           <w:rFonts w:ascii="Times New Roman" w:hAnsi="Times New Roman" w:cs="Times New Roman"/>
@@ -540,6 +542,7 @@
       </w:r>
       <w:proofErr w:type="spellEnd"/>
     </w:p>
+    <w:bookmarkEnd w:id="0"/>
     <w:p>
       <w:pPr>
         <w:rPr>
@@ -11037,7 +11040,7 @@
             <v:path o:extrusionok="f" gradientshapeok="t" o:connecttype="rect"/>
             <o:lock v:ext="edit" aspectratio="t"/>
           </v:shapetype>
-          <v:shape id="_x0000_i1025" type="#_x0000_t75" style="width:450.75pt;height:350.25pt">
+          <v:shape id="_x0000_i1025" type="#_x0000_t75" style="width:450.7pt;height:350.2pt">
             <v:imagedata r:id="rId6" o:title="use case diagram2"/>
           </v:shape>
         </w:pict>
@@ -11051,24 +11054,14 @@
       <w:r>
         <w:t xml:space="preserve">Figure </w:t>
       </w:r>
-      <w:r>
-        <w:fldChar w:fldCharType="begin"/>
-      </w:r>
-      <w:r>
-        <w:instrText xml:space="preserve"> SEQ Figure \* ARABIC </w:instrText>
-      </w:r>
-      <w:r>
-        <w:fldChar w:fldCharType="separate"/>
-      </w:r>
-      <w:r>
-        <w:rPr>
-          <w:noProof/>
-        </w:rPr>
-        <w:t>1</w:t>
-      </w:r>
-      <w:r>
-        <w:fldChar w:fldCharType="end"/>
-      </w:r>
+      <w:fldSimple w:instr=" SEQ Figure \* ARABIC ">
+        <w:r>
+          <w:rPr>
+            <w:noProof/>
+          </w:rPr>
+          <w:t>1</w:t>
+        </w:r>
+      </w:fldSimple>
       <w:r>
         <w:t xml:space="preserve"> Use case diagram</w:t>
       </w:r>
@@ -11770,7 +11763,23 @@
                 <w:sz w:val="24"/>
                 <w:szCs w:val="24"/>
               </w:rPr>
-              <w:t>System shall provide UI for the visitor to select the role of user.</w:t>
+              <w:t>System provide</w:t>
+            </w:r>
+            <w:r>
+              <w:rPr>
+                <w:rFonts w:ascii="Times New Roman" w:hAnsi="Times New Roman" w:cs="Times New Roman"/>
+                <w:sz w:val="24"/>
+                <w:szCs w:val="24"/>
+              </w:rPr>
+              <w:t>s</w:t>
+            </w:r>
+            <w:r>
+              <w:rPr>
+                <w:rFonts w:ascii="Times New Roman" w:hAnsi="Times New Roman" w:cs="Times New Roman"/>
+                <w:sz w:val="24"/>
+                <w:szCs w:val="24"/>
+              </w:rPr>
+              <w:t xml:space="preserve"> UI for the visitor to select the role of user.</w:t>
             </w:r>
           </w:p>
           <w:p>
@@ -11793,7 +11802,31 @@
                 <w:sz w:val="24"/>
                 <w:szCs w:val="24"/>
               </w:rPr>
-              <w:t>Visitor select a user role.</w:t>
+              <w:t>A v</w:t>
+            </w:r>
+            <w:r>
+              <w:rPr>
+                <w:rFonts w:ascii="Times New Roman" w:hAnsi="Times New Roman" w:cs="Times New Roman"/>
+                <w:sz w:val="24"/>
+                <w:szCs w:val="24"/>
+              </w:rPr>
+              <w:t>isitor select</w:t>
+            </w:r>
+            <w:r>
+              <w:rPr>
+                <w:rFonts w:ascii="Times New Roman" w:hAnsi="Times New Roman" w:cs="Times New Roman"/>
+                <w:sz w:val="24"/>
+                <w:szCs w:val="24"/>
+              </w:rPr>
+              <w:t>s</w:t>
+            </w:r>
+            <w:r>
+              <w:rPr>
+                <w:rFonts w:ascii="Times New Roman" w:hAnsi="Times New Roman" w:cs="Times New Roman"/>
+                <w:sz w:val="24"/>
+                <w:szCs w:val="24"/>
+              </w:rPr>
+              <w:t xml:space="preserve"> a user role.</w:t>
             </w:r>
           </w:p>
         </w:tc>
@@ -11875,7 +11908,23 @@
                 <w:sz w:val="24"/>
                 <w:szCs w:val="24"/>
               </w:rPr>
-              <w:t xml:space="preserve">System shall provide UI for the visitor to receive name, surname, email, password, </w:t>
+              <w:t>System provide</w:t>
+            </w:r>
+            <w:r>
+              <w:rPr>
+                <w:rFonts w:ascii="Times New Roman" w:hAnsi="Times New Roman" w:cs="Times New Roman"/>
+                <w:sz w:val="24"/>
+                <w:szCs w:val="24"/>
+              </w:rPr>
+              <w:t>s</w:t>
+            </w:r>
+            <w:r>
+              <w:rPr>
+                <w:rFonts w:ascii="Times New Roman" w:hAnsi="Times New Roman" w:cs="Times New Roman"/>
+                <w:sz w:val="24"/>
+                <w:szCs w:val="24"/>
+              </w:rPr>
+              <w:t xml:space="preserve"> UI for the visitor to receive name, surname, email, password, </w:t>
             </w:r>
             <w:proofErr w:type="spellStart"/>
             <w:r>
@@ -11916,7 +11965,31 @@
                 <w:sz w:val="24"/>
                 <w:szCs w:val="24"/>
               </w:rPr>
-              <w:t xml:space="preserve">Visitor input name, </w:t>
+              <w:t>A v</w:t>
+            </w:r>
+            <w:r>
+              <w:rPr>
+                <w:rFonts w:ascii="Times New Roman" w:hAnsi="Times New Roman" w:cs="Times New Roman"/>
+                <w:sz w:val="24"/>
+                <w:szCs w:val="24"/>
+              </w:rPr>
+              <w:t>isitor input</w:t>
+            </w:r>
+            <w:r>
+              <w:rPr>
+                <w:rFonts w:ascii="Times New Roman" w:hAnsi="Times New Roman" w:cs="Times New Roman"/>
+                <w:sz w:val="24"/>
+                <w:szCs w:val="24"/>
+              </w:rPr>
+              <w:t>s</w:t>
+            </w:r>
+            <w:r>
+              <w:rPr>
+                <w:rFonts w:ascii="Times New Roman" w:hAnsi="Times New Roman" w:cs="Times New Roman"/>
+                <w:sz w:val="24"/>
+                <w:szCs w:val="24"/>
+              </w:rPr>
+              <w:t xml:space="preserve"> name, </w:t>
             </w:r>
             <w:r>
               <w:rPr>
@@ -11965,7 +12038,31 @@
                 <w:sz w:val="24"/>
                 <w:szCs w:val="24"/>
               </w:rPr>
-              <w:t>Visitor click submit button.</w:t>
+              <w:t>A v</w:t>
+            </w:r>
+            <w:r>
+              <w:rPr>
+                <w:rFonts w:ascii="Times New Roman" w:hAnsi="Times New Roman" w:cs="Times New Roman"/>
+                <w:sz w:val="24"/>
+                <w:szCs w:val="24"/>
+              </w:rPr>
+              <w:t>isitor click</w:t>
+            </w:r>
+            <w:r>
+              <w:rPr>
+                <w:rFonts w:ascii="Times New Roman" w:hAnsi="Times New Roman" w:cs="Times New Roman"/>
+                <w:sz w:val="24"/>
+                <w:szCs w:val="24"/>
+              </w:rPr>
+              <w:t>s</w:t>
+            </w:r>
+            <w:r>
+              <w:rPr>
+                <w:rFonts w:ascii="Times New Roman" w:hAnsi="Times New Roman" w:cs="Times New Roman"/>
+                <w:sz w:val="24"/>
+                <w:szCs w:val="24"/>
+              </w:rPr>
+              <w:t xml:space="preserve"> submit button.</w:t>
             </w:r>
           </w:p>
           <w:p>
@@ -11989,7 +12086,23 @@
                 <w:szCs w:val="24"/>
               </w:rPr>
               <w:lastRenderedPageBreak/>
-              <w:t>System shall display a confirmation message “Do you want to save your profile information?”</w:t>
+              <w:t>System display</w:t>
+            </w:r>
+            <w:r>
+              <w:rPr>
+                <w:rFonts w:ascii="Times New Roman" w:hAnsi="Times New Roman" w:cs="Times New Roman"/>
+                <w:sz w:val="24"/>
+                <w:szCs w:val="24"/>
+              </w:rPr>
+              <w:t>s</w:t>
+            </w:r>
+            <w:r>
+              <w:rPr>
+                <w:rFonts w:ascii="Times New Roman" w:hAnsi="Times New Roman" w:cs="Times New Roman"/>
+                <w:sz w:val="24"/>
+                <w:szCs w:val="24"/>
+              </w:rPr>
+              <w:t xml:space="preserve"> a confirmation message “Do you want to save your profile information?”</w:t>
             </w:r>
           </w:p>
           <w:p>
@@ -12012,7 +12125,31 @@
                 <w:sz w:val="24"/>
                 <w:szCs w:val="24"/>
               </w:rPr>
-              <w:t>Visitor click ok button.</w:t>
+              <w:t>A v</w:t>
+            </w:r>
+            <w:r>
+              <w:rPr>
+                <w:rFonts w:ascii="Times New Roman" w:hAnsi="Times New Roman" w:cs="Times New Roman"/>
+                <w:sz w:val="24"/>
+                <w:szCs w:val="24"/>
+              </w:rPr>
+              <w:t>isitor click</w:t>
+            </w:r>
+            <w:r>
+              <w:rPr>
+                <w:rFonts w:ascii="Times New Roman" w:hAnsi="Times New Roman" w:cs="Times New Roman"/>
+                <w:sz w:val="24"/>
+                <w:szCs w:val="24"/>
+              </w:rPr>
+              <w:t>s</w:t>
+            </w:r>
+            <w:r>
+              <w:rPr>
+                <w:rFonts w:ascii="Times New Roman" w:hAnsi="Times New Roman" w:cs="Times New Roman"/>
+                <w:sz w:val="24"/>
+                <w:szCs w:val="24"/>
+              </w:rPr>
+              <w:t xml:space="preserve"> ok button.</w:t>
             </w:r>
           </w:p>
           <w:p>
@@ -12035,7 +12172,23 @@
                 <w:sz w:val="24"/>
                 <w:szCs w:val="24"/>
               </w:rPr>
-              <w:t xml:space="preserve">System shall validate name, surname, email, password, </w:t>
+              <w:t>System validate</w:t>
+            </w:r>
+            <w:r>
+              <w:rPr>
+                <w:rFonts w:ascii="Times New Roman" w:hAnsi="Times New Roman" w:cs="Times New Roman"/>
+                <w:sz w:val="24"/>
+                <w:szCs w:val="24"/>
+              </w:rPr>
+              <w:t>s</w:t>
+            </w:r>
+            <w:r>
+              <w:rPr>
+                <w:rFonts w:ascii="Times New Roman" w:hAnsi="Times New Roman" w:cs="Times New Roman"/>
+                <w:sz w:val="24"/>
+                <w:szCs w:val="24"/>
+              </w:rPr>
+              <w:t xml:space="preserve"> name, surname, email, password, </w:t>
             </w:r>
             <w:proofErr w:type="spellStart"/>
             <w:r>
@@ -12076,7 +12229,23 @@
                 <w:sz w:val="24"/>
                 <w:szCs w:val="24"/>
               </w:rPr>
-              <w:t>System shall provide UI to display that the visitor registered successful.</w:t>
+              <w:t>System provide</w:t>
+            </w:r>
+            <w:r>
+              <w:rPr>
+                <w:rFonts w:ascii="Times New Roman" w:hAnsi="Times New Roman" w:cs="Times New Roman"/>
+                <w:sz w:val="24"/>
+                <w:szCs w:val="24"/>
+              </w:rPr>
+              <w:t>s</w:t>
+            </w:r>
+            <w:r>
+              <w:rPr>
+                <w:rFonts w:ascii="Times New Roman" w:hAnsi="Times New Roman" w:cs="Times New Roman"/>
+                <w:sz w:val="24"/>
+                <w:szCs w:val="24"/>
+              </w:rPr>
+              <w:t xml:space="preserve"> UI to display that the visitor registered successful.</w:t>
             </w:r>
           </w:p>
           <w:p>
@@ -12099,7 +12268,23 @@
                 <w:sz w:val="24"/>
                 <w:szCs w:val="24"/>
               </w:rPr>
-              <w:t xml:space="preserve">System shall save username, password, name, surname, email, </w:t>
+              <w:t>System save</w:t>
+            </w:r>
+            <w:r>
+              <w:rPr>
+                <w:rFonts w:ascii="Times New Roman" w:hAnsi="Times New Roman" w:cs="Times New Roman"/>
+                <w:sz w:val="24"/>
+                <w:szCs w:val="24"/>
+              </w:rPr>
+              <w:t>s</w:t>
+            </w:r>
+            <w:r>
+              <w:rPr>
+                <w:rFonts w:ascii="Times New Roman" w:hAnsi="Times New Roman" w:cs="Times New Roman"/>
+                <w:sz w:val="24"/>
+                <w:szCs w:val="24"/>
+              </w:rPr>
+              <w:t xml:space="preserve"> username, password, name, surname, email, </w:t>
             </w:r>
             <w:proofErr w:type="spellStart"/>
             <w:r>
@@ -12148,7 +12333,23 @@
                 <w:sz w:val="24"/>
                 <w:szCs w:val="24"/>
               </w:rPr>
-              <w:t>System shall save data into the database.</w:t>
+              <w:t>System save</w:t>
+            </w:r>
+            <w:r>
+              <w:rPr>
+                <w:rFonts w:ascii="Times New Roman" w:hAnsi="Times New Roman" w:cs="Times New Roman"/>
+                <w:sz w:val="24"/>
+                <w:szCs w:val="24"/>
+              </w:rPr>
+              <w:t>s</w:t>
+            </w:r>
+            <w:r>
+              <w:rPr>
+                <w:rFonts w:ascii="Times New Roman" w:hAnsi="Times New Roman" w:cs="Times New Roman"/>
+                <w:sz w:val="24"/>
+                <w:szCs w:val="24"/>
+              </w:rPr>
+              <w:t xml:space="preserve"> data into the database.</w:t>
             </w:r>
           </w:p>
           <w:p>
@@ -12174,7 +12375,39 @@
                 <w:sz w:val="24"/>
                 <w:szCs w:val="24"/>
               </w:rPr>
-              <w:t>If visitor select “Mentor” or “Supervisor” role:</w:t>
+              <w:t xml:space="preserve">If </w:t>
+            </w:r>
+            <w:r>
+              <w:rPr>
+                <w:rFonts w:ascii="Times New Roman" w:hAnsi="Times New Roman" w:cs="Times New Roman"/>
+                <w:sz w:val="24"/>
+                <w:szCs w:val="24"/>
+              </w:rPr>
+              <w:t xml:space="preserve">a </w:t>
+            </w:r>
+            <w:r>
+              <w:rPr>
+                <w:rFonts w:ascii="Times New Roman" w:hAnsi="Times New Roman" w:cs="Times New Roman"/>
+                <w:sz w:val="24"/>
+                <w:szCs w:val="24"/>
+              </w:rPr>
+              <w:t>visitor select</w:t>
+            </w:r>
+            <w:r>
+              <w:rPr>
+                <w:rFonts w:ascii="Times New Roman" w:hAnsi="Times New Roman" w:cs="Times New Roman"/>
+                <w:sz w:val="24"/>
+                <w:szCs w:val="24"/>
+              </w:rPr>
+              <w:t>s</w:t>
+            </w:r>
+            <w:r>
+              <w:rPr>
+                <w:rFonts w:ascii="Times New Roman" w:hAnsi="Times New Roman" w:cs="Times New Roman"/>
+                <w:sz w:val="24"/>
+                <w:szCs w:val="24"/>
+              </w:rPr>
+              <w:t xml:space="preserve"> “Mentor” or “Supervisor” role:</w:t>
             </w:r>
           </w:p>
           <w:p>
@@ -12197,7 +12430,23 @@
                 <w:sz w:val="24"/>
                 <w:szCs w:val="24"/>
               </w:rPr>
-              <w:t>System shall provide UI for the visitor to receive name, surname, email, password, company name.</w:t>
+              <w:t>System provide</w:t>
+            </w:r>
+            <w:r>
+              <w:rPr>
+                <w:rFonts w:ascii="Times New Roman" w:hAnsi="Times New Roman" w:cs="Times New Roman"/>
+                <w:sz w:val="24"/>
+                <w:szCs w:val="24"/>
+              </w:rPr>
+              <w:t>s</w:t>
+            </w:r>
+            <w:r>
+              <w:rPr>
+                <w:rFonts w:ascii="Times New Roman" w:hAnsi="Times New Roman" w:cs="Times New Roman"/>
+                <w:sz w:val="24"/>
+                <w:szCs w:val="24"/>
+              </w:rPr>
+              <w:t xml:space="preserve"> UI for the visitor to receive name, surname, email, password, company name.</w:t>
             </w:r>
           </w:p>
           <w:p>
@@ -12220,7 +12469,31 @@
                 <w:sz w:val="24"/>
                 <w:szCs w:val="24"/>
               </w:rPr>
-              <w:t>Visitor input name, surname, email, password, company name.</w:t>
+              <w:t>A v</w:t>
+            </w:r>
+            <w:r>
+              <w:rPr>
+                <w:rFonts w:ascii="Times New Roman" w:hAnsi="Times New Roman" w:cs="Times New Roman"/>
+                <w:sz w:val="24"/>
+                <w:szCs w:val="24"/>
+              </w:rPr>
+              <w:t>isitor input</w:t>
+            </w:r>
+            <w:r>
+              <w:rPr>
+                <w:rFonts w:ascii="Times New Roman" w:hAnsi="Times New Roman" w:cs="Times New Roman"/>
+                <w:sz w:val="24"/>
+                <w:szCs w:val="24"/>
+              </w:rPr>
+              <w:t>s</w:t>
+            </w:r>
+            <w:r>
+              <w:rPr>
+                <w:rFonts w:ascii="Times New Roman" w:hAnsi="Times New Roman" w:cs="Times New Roman"/>
+                <w:sz w:val="24"/>
+                <w:szCs w:val="24"/>
+              </w:rPr>
+              <w:t xml:space="preserve"> name, surname, email, password, company name.</w:t>
             </w:r>
           </w:p>
           <w:p>
@@ -12243,7 +12516,31 @@
                 <w:sz w:val="24"/>
                 <w:szCs w:val="24"/>
               </w:rPr>
-              <w:t>Visitor click submit button.</w:t>
+              <w:t>A vi</w:t>
+            </w:r>
+            <w:r>
+              <w:rPr>
+                <w:rFonts w:ascii="Times New Roman" w:hAnsi="Times New Roman" w:cs="Times New Roman"/>
+                <w:sz w:val="24"/>
+                <w:szCs w:val="24"/>
+              </w:rPr>
+              <w:t>sitor click</w:t>
+            </w:r>
+            <w:r>
+              <w:rPr>
+                <w:rFonts w:ascii="Times New Roman" w:hAnsi="Times New Roman" w:cs="Times New Roman"/>
+                <w:sz w:val="24"/>
+                <w:szCs w:val="24"/>
+              </w:rPr>
+              <w:t>s</w:t>
+            </w:r>
+            <w:r>
+              <w:rPr>
+                <w:rFonts w:ascii="Times New Roman" w:hAnsi="Times New Roman" w:cs="Times New Roman"/>
+                <w:sz w:val="24"/>
+                <w:szCs w:val="24"/>
+              </w:rPr>
+              <w:t xml:space="preserve"> submit button.</w:t>
             </w:r>
           </w:p>
           <w:p>
@@ -12266,7 +12563,23 @@
                 <w:sz w:val="24"/>
                 <w:szCs w:val="24"/>
               </w:rPr>
-              <w:t>System shall display a confirmation message “Do you want to save your profile information?”</w:t>
+              <w:t>System display</w:t>
+            </w:r>
+            <w:r>
+              <w:rPr>
+                <w:rFonts w:ascii="Times New Roman" w:hAnsi="Times New Roman" w:cs="Times New Roman"/>
+                <w:sz w:val="24"/>
+                <w:szCs w:val="24"/>
+              </w:rPr>
+              <w:t>s</w:t>
+            </w:r>
+            <w:r>
+              <w:rPr>
+                <w:rFonts w:ascii="Times New Roman" w:hAnsi="Times New Roman" w:cs="Times New Roman"/>
+                <w:sz w:val="24"/>
+                <w:szCs w:val="24"/>
+              </w:rPr>
+              <w:t xml:space="preserve"> a confirmation message “Do you want to save your profile information?”</w:t>
             </w:r>
           </w:p>
           <w:p>
@@ -12289,7 +12602,31 @@
                 <w:sz w:val="24"/>
                 <w:szCs w:val="24"/>
               </w:rPr>
-              <w:t>Visitor click ok button.</w:t>
+              <w:t>A v</w:t>
+            </w:r>
+            <w:r>
+              <w:rPr>
+                <w:rFonts w:ascii="Times New Roman" w:hAnsi="Times New Roman" w:cs="Times New Roman"/>
+                <w:sz w:val="24"/>
+                <w:szCs w:val="24"/>
+              </w:rPr>
+              <w:t>isitor click</w:t>
+            </w:r>
+            <w:r>
+              <w:rPr>
+                <w:rFonts w:ascii="Times New Roman" w:hAnsi="Times New Roman" w:cs="Times New Roman"/>
+                <w:sz w:val="24"/>
+                <w:szCs w:val="24"/>
+              </w:rPr>
+              <w:t>s</w:t>
+            </w:r>
+            <w:r>
+              <w:rPr>
+                <w:rFonts w:ascii="Times New Roman" w:hAnsi="Times New Roman" w:cs="Times New Roman"/>
+                <w:sz w:val="24"/>
+                <w:szCs w:val="24"/>
+              </w:rPr>
+              <w:t xml:space="preserve"> ok button.</w:t>
             </w:r>
           </w:p>
           <w:p>
@@ -12312,7 +12649,23 @@
                 <w:sz w:val="24"/>
                 <w:szCs w:val="24"/>
               </w:rPr>
-              <w:t>System shall validate name, surname, email, password, company name.</w:t>
+              <w:t>System validate</w:t>
+            </w:r>
+            <w:r>
+              <w:rPr>
+                <w:rFonts w:ascii="Times New Roman" w:hAnsi="Times New Roman" w:cs="Times New Roman"/>
+                <w:sz w:val="24"/>
+                <w:szCs w:val="24"/>
+              </w:rPr>
+              <w:t>s</w:t>
+            </w:r>
+            <w:r>
+              <w:rPr>
+                <w:rFonts w:ascii="Times New Roman" w:hAnsi="Times New Roman" w:cs="Times New Roman"/>
+                <w:sz w:val="24"/>
+                <w:szCs w:val="24"/>
+              </w:rPr>
+              <w:t xml:space="preserve"> name, surname, email, password, company name.</w:t>
             </w:r>
           </w:p>
           <w:p>
@@ -12335,7 +12688,23 @@
                 <w:sz w:val="24"/>
                 <w:szCs w:val="24"/>
               </w:rPr>
-              <w:t>System shall provide registration code for supervisor and mentor.</w:t>
+              <w:t>System provide</w:t>
+            </w:r>
+            <w:r>
+              <w:rPr>
+                <w:rFonts w:ascii="Times New Roman" w:hAnsi="Times New Roman" w:cs="Times New Roman"/>
+                <w:sz w:val="24"/>
+                <w:szCs w:val="24"/>
+              </w:rPr>
+              <w:t>s</w:t>
+            </w:r>
+            <w:r>
+              <w:rPr>
+                <w:rFonts w:ascii="Times New Roman" w:hAnsi="Times New Roman" w:cs="Times New Roman"/>
+                <w:sz w:val="24"/>
+                <w:szCs w:val="24"/>
+              </w:rPr>
+              <w:t xml:space="preserve"> registration code for supervisor and mentor.</w:t>
             </w:r>
           </w:p>
           <w:p>
@@ -12358,7 +12727,23 @@
                 <w:sz w:val="24"/>
                 <w:szCs w:val="24"/>
               </w:rPr>
-              <w:t>System shall provide UI to display that the visitor registered successful.</w:t>
+              <w:t>System provide</w:t>
+            </w:r>
+            <w:r>
+              <w:rPr>
+                <w:rFonts w:ascii="Times New Roman" w:hAnsi="Times New Roman" w:cs="Times New Roman"/>
+                <w:sz w:val="24"/>
+                <w:szCs w:val="24"/>
+              </w:rPr>
+              <w:t>s</w:t>
+            </w:r>
+            <w:r>
+              <w:rPr>
+                <w:rFonts w:ascii="Times New Roman" w:hAnsi="Times New Roman" w:cs="Times New Roman"/>
+                <w:sz w:val="24"/>
+                <w:szCs w:val="24"/>
+              </w:rPr>
+              <w:t xml:space="preserve"> UI to display that the visitor registered successful.</w:t>
             </w:r>
           </w:p>
           <w:p>
@@ -12381,7 +12766,23 @@
                 <w:sz w:val="24"/>
                 <w:szCs w:val="24"/>
               </w:rPr>
-              <w:t>System shall save data into the database.</w:t>
+              <w:t>System save</w:t>
+            </w:r>
+            <w:r>
+              <w:rPr>
+                <w:rFonts w:ascii="Times New Roman" w:hAnsi="Times New Roman" w:cs="Times New Roman"/>
+                <w:sz w:val="24"/>
+                <w:szCs w:val="24"/>
+              </w:rPr>
+              <w:t>s</w:t>
+            </w:r>
+            <w:r>
+              <w:rPr>
+                <w:rFonts w:ascii="Times New Roman" w:hAnsi="Times New Roman" w:cs="Times New Roman"/>
+                <w:sz w:val="24"/>
+                <w:szCs w:val="24"/>
+              </w:rPr>
+              <w:t xml:space="preserve"> data into the database.</w:t>
             </w:r>
           </w:p>
           <w:p>
@@ -12528,7 +12929,23 @@
                 <w:sz w:val="24"/>
                 <w:szCs w:val="24"/>
               </w:rPr>
-              <w:t>System shall provide UI to display an error message if an input email is not matched with constraint.</w:t>
+              <w:t>System provide</w:t>
+            </w:r>
+            <w:r>
+              <w:rPr>
+                <w:rFonts w:ascii="Times New Roman" w:hAnsi="Times New Roman" w:cs="Times New Roman"/>
+                <w:sz w:val="24"/>
+                <w:szCs w:val="24"/>
+              </w:rPr>
+              <w:t>s</w:t>
+            </w:r>
+            <w:r>
+              <w:rPr>
+                <w:rFonts w:ascii="Times New Roman" w:hAnsi="Times New Roman" w:cs="Times New Roman"/>
+                <w:sz w:val="24"/>
+                <w:szCs w:val="24"/>
+              </w:rPr>
+              <w:t xml:space="preserve"> UI to display an error message if an input email is not matched with constraint.</w:t>
             </w:r>
           </w:p>
           <w:p>
@@ -12551,7 +12968,23 @@
                 <w:sz w:val="24"/>
                 <w:szCs w:val="24"/>
               </w:rPr>
-              <w:t>System shall provide UI to display an error message if an input name is not matched with constraint.</w:t>
+              <w:t>System provide</w:t>
+            </w:r>
+            <w:r>
+              <w:rPr>
+                <w:rFonts w:ascii="Times New Roman" w:hAnsi="Times New Roman" w:cs="Times New Roman"/>
+                <w:sz w:val="24"/>
+                <w:szCs w:val="24"/>
+              </w:rPr>
+              <w:t>s</w:t>
+            </w:r>
+            <w:r>
+              <w:rPr>
+                <w:rFonts w:ascii="Times New Roman" w:hAnsi="Times New Roman" w:cs="Times New Roman"/>
+                <w:sz w:val="24"/>
+                <w:szCs w:val="24"/>
+              </w:rPr>
+              <w:t xml:space="preserve"> UI to display an error message if an input name is not matched with constraint.</w:t>
             </w:r>
           </w:p>
           <w:p>
@@ -12574,7 +13007,23 @@
                 <w:sz w:val="24"/>
                 <w:szCs w:val="24"/>
               </w:rPr>
-              <w:t>System shall provide UI to display an error message if an input surname is not matched with constraint.</w:t>
+              <w:t>System provide</w:t>
+            </w:r>
+            <w:r>
+              <w:rPr>
+                <w:rFonts w:ascii="Times New Roman" w:hAnsi="Times New Roman" w:cs="Times New Roman"/>
+                <w:sz w:val="24"/>
+                <w:szCs w:val="24"/>
+              </w:rPr>
+              <w:t>s</w:t>
+            </w:r>
+            <w:r>
+              <w:rPr>
+                <w:rFonts w:ascii="Times New Roman" w:hAnsi="Times New Roman" w:cs="Times New Roman"/>
+                <w:sz w:val="24"/>
+                <w:szCs w:val="24"/>
+              </w:rPr>
+              <w:t xml:space="preserve"> UI to display an error message if an input surname is not matched with constraint.</w:t>
             </w:r>
           </w:p>
           <w:p>
@@ -12597,7 +13046,23 @@
                 <w:sz w:val="24"/>
                 <w:szCs w:val="24"/>
               </w:rPr>
-              <w:t>System shall provide UI to display an error message if an input email is not matched with constraint.</w:t>
+              <w:t>System provide</w:t>
+            </w:r>
+            <w:r>
+              <w:rPr>
+                <w:rFonts w:ascii="Times New Roman" w:hAnsi="Times New Roman" w:cs="Times New Roman"/>
+                <w:sz w:val="24"/>
+                <w:szCs w:val="24"/>
+              </w:rPr>
+              <w:t>s</w:t>
+            </w:r>
+            <w:r>
+              <w:rPr>
+                <w:rFonts w:ascii="Times New Roman" w:hAnsi="Times New Roman" w:cs="Times New Roman"/>
+                <w:sz w:val="24"/>
+                <w:szCs w:val="24"/>
+              </w:rPr>
+              <w:t xml:space="preserve"> UI to display an error message if an input email is not matched with constraint.</w:t>
             </w:r>
           </w:p>
           <w:p>
@@ -12620,7 +13085,23 @@
                 <w:sz w:val="24"/>
                 <w:szCs w:val="24"/>
               </w:rPr>
-              <w:t>System shall provide UI to display an error message if an input password is not matched with constraint</w:t>
+              <w:t>System provide</w:t>
+            </w:r>
+            <w:r>
+              <w:rPr>
+                <w:rFonts w:ascii="Times New Roman" w:hAnsi="Times New Roman" w:cs="Times New Roman"/>
+                <w:sz w:val="24"/>
+                <w:szCs w:val="24"/>
+              </w:rPr>
+              <w:t>s</w:t>
+            </w:r>
+            <w:r>
+              <w:rPr>
+                <w:rFonts w:ascii="Times New Roman" w:hAnsi="Times New Roman" w:cs="Times New Roman"/>
+                <w:sz w:val="24"/>
+                <w:szCs w:val="24"/>
+              </w:rPr>
+              <w:t xml:space="preserve"> UI to display an error message if an input password is not matched with constraint</w:t>
             </w:r>
           </w:p>
           <w:p>
@@ -12643,7 +13124,23 @@
                 <w:sz w:val="24"/>
                 <w:szCs w:val="24"/>
               </w:rPr>
-              <w:t>System shall provide UI to display an error message if a company name is not matched with constraint.</w:t>
+              <w:t>System provide</w:t>
+            </w:r>
+            <w:r>
+              <w:rPr>
+                <w:rFonts w:ascii="Times New Roman" w:hAnsi="Times New Roman" w:cs="Times New Roman"/>
+                <w:sz w:val="24"/>
+                <w:szCs w:val="24"/>
+              </w:rPr>
+              <w:t>s</w:t>
+            </w:r>
+            <w:r>
+              <w:rPr>
+                <w:rFonts w:ascii="Times New Roman" w:hAnsi="Times New Roman" w:cs="Times New Roman"/>
+                <w:sz w:val="24"/>
+                <w:szCs w:val="24"/>
+              </w:rPr>
+              <w:t xml:space="preserve"> UI to display an error message if a company name is not matched with constraint.</w:t>
             </w:r>
           </w:p>
           <w:p>
@@ -12740,7 +13237,23 @@
                 <w:sz w:val="24"/>
                 <w:szCs w:val="24"/>
               </w:rPr>
-              <w:t>System shall go back to previous UI.</w:t>
+              <w:t xml:space="preserve">System </w:t>
+            </w:r>
+            <w:r>
+              <w:rPr>
+                <w:rFonts w:ascii="Times New Roman" w:hAnsi="Times New Roman" w:cs="Times New Roman"/>
+                <w:sz w:val="24"/>
+                <w:szCs w:val="24"/>
+              </w:rPr>
+              <w:t>redirects</w:t>
+            </w:r>
+            <w:r>
+              <w:rPr>
+                <w:rFonts w:ascii="Times New Roman" w:hAnsi="Times New Roman" w:cs="Times New Roman"/>
+                <w:sz w:val="24"/>
+                <w:szCs w:val="24"/>
+              </w:rPr>
+              <w:t xml:space="preserve"> back to previous UI.</w:t>
             </w:r>
           </w:p>
           <w:p>
@@ -13426,7 +13939,23 @@
                 <w:sz w:val="24"/>
                 <w:szCs w:val="24"/>
               </w:rPr>
-              <w:t xml:space="preserve">System shall check </w:t>
+              <w:t>System check</w:t>
+            </w:r>
+            <w:r>
+              <w:rPr>
+                <w:rFonts w:ascii="Times New Roman" w:hAnsi="Times New Roman" w:cs="Times New Roman"/>
+                <w:sz w:val="24"/>
+                <w:szCs w:val="24"/>
+              </w:rPr>
+              <w:t>s</w:t>
+            </w:r>
+            <w:r>
+              <w:rPr>
+                <w:rFonts w:ascii="Times New Roman" w:hAnsi="Times New Roman" w:cs="Times New Roman"/>
+                <w:sz w:val="24"/>
+                <w:szCs w:val="24"/>
+              </w:rPr>
+              <w:t xml:space="preserve"> </w:t>
             </w:r>
             <w:proofErr w:type="spellStart"/>
             <w:r>
@@ -13467,7 +13996,23 @@
                 <w:sz w:val="24"/>
                 <w:szCs w:val="24"/>
               </w:rPr>
-              <w:t xml:space="preserve">System shall provide UI for the student to edit </w:t>
+              <w:t>System provide</w:t>
+            </w:r>
+            <w:r>
+              <w:rPr>
+                <w:rFonts w:ascii="Times New Roman" w:hAnsi="Times New Roman" w:cs="Times New Roman"/>
+                <w:sz w:val="24"/>
+                <w:szCs w:val="24"/>
+              </w:rPr>
+              <w:t>s</w:t>
+            </w:r>
+            <w:r>
+              <w:rPr>
+                <w:rFonts w:ascii="Times New Roman" w:hAnsi="Times New Roman" w:cs="Times New Roman"/>
+                <w:sz w:val="24"/>
+                <w:szCs w:val="24"/>
+              </w:rPr>
+              <w:t xml:space="preserve"> UI for the student to edit </w:t>
             </w:r>
             <w:r>
               <w:rPr>
@@ -13550,7 +14095,23 @@
                 <w:sz w:val="24"/>
                 <w:szCs w:val="24"/>
               </w:rPr>
-              <w:t>a.) If user is student:</w:t>
+              <w:t xml:space="preserve">a.) If </w:t>
+            </w:r>
+            <w:r>
+              <w:rPr>
+                <w:rFonts w:ascii="Times New Roman" w:hAnsi="Times New Roman" w:cs="Times New Roman"/>
+                <w:sz w:val="24"/>
+                <w:szCs w:val="24"/>
+              </w:rPr>
+              <w:t xml:space="preserve">a </w:t>
+            </w:r>
+            <w:r>
+              <w:rPr>
+                <w:rFonts w:ascii="Times New Roman" w:hAnsi="Times New Roman" w:cs="Times New Roman"/>
+                <w:sz w:val="24"/>
+                <w:szCs w:val="24"/>
+              </w:rPr>
+              <w:t>user is student:</w:t>
             </w:r>
           </w:p>
           <w:p>
@@ -13573,7 +14134,31 @@
                 <w:sz w:val="24"/>
                 <w:szCs w:val="24"/>
               </w:rPr>
-              <w:t xml:space="preserve">System shall provide UI to receive name, surname, email, password, </w:t>
+              <w:t xml:space="preserve">System </w:t>
+            </w:r>
+            <w:r>
+              <w:rPr>
+                <w:rFonts w:ascii="Times New Roman" w:hAnsi="Times New Roman" w:cs="Times New Roman"/>
+                <w:sz w:val="24"/>
+                <w:szCs w:val="24"/>
+              </w:rPr>
+              <w:t>provide</w:t>
+            </w:r>
+            <w:r>
+              <w:rPr>
+                <w:rFonts w:ascii="Times New Roman" w:hAnsi="Times New Roman" w:cs="Times New Roman"/>
+                <w:sz w:val="24"/>
+                <w:szCs w:val="24"/>
+              </w:rPr>
+              <w:t>s</w:t>
+            </w:r>
+            <w:r>
+              <w:rPr>
+                <w:rFonts w:ascii="Times New Roman" w:hAnsi="Times New Roman" w:cs="Times New Roman"/>
+                <w:sz w:val="24"/>
+                <w:szCs w:val="24"/>
+              </w:rPr>
+              <w:t xml:space="preserve"> UI to receive name, surname, email, password, </w:t>
             </w:r>
             <w:proofErr w:type="spellStart"/>
             <w:r>
@@ -13646,7 +14231,23 @@
                 <w:sz w:val="24"/>
                 <w:szCs w:val="24"/>
               </w:rPr>
-              <w:t xml:space="preserve"> input name, surname, email, password, </w:t>
+              <w:t xml:space="preserve"> input</w:t>
+            </w:r>
+            <w:r>
+              <w:rPr>
+                <w:rFonts w:ascii="Times New Roman" w:hAnsi="Times New Roman" w:cs="Times New Roman"/>
+                <w:sz w:val="24"/>
+                <w:szCs w:val="24"/>
+              </w:rPr>
+              <w:t>s</w:t>
+            </w:r>
+            <w:r>
+              <w:rPr>
+                <w:rFonts w:ascii="Times New Roman" w:hAnsi="Times New Roman" w:cs="Times New Roman"/>
+                <w:sz w:val="24"/>
+                <w:szCs w:val="24"/>
+              </w:rPr>
+              <w:t xml:space="preserve"> name, surname, email, password, </w:t>
             </w:r>
             <w:proofErr w:type="spellStart"/>
             <w:r>
@@ -13735,7 +14336,23 @@
                 <w:sz w:val="24"/>
                 <w:szCs w:val="24"/>
               </w:rPr>
-              <w:t xml:space="preserve"> click submit button.</w:t>
+              <w:t xml:space="preserve"> click</w:t>
+            </w:r>
+            <w:r>
+              <w:rPr>
+                <w:rFonts w:ascii="Times New Roman" w:hAnsi="Times New Roman" w:cs="Times New Roman"/>
+                <w:sz w:val="24"/>
+                <w:szCs w:val="24"/>
+              </w:rPr>
+              <w:t>s</w:t>
+            </w:r>
+            <w:r>
+              <w:rPr>
+                <w:rFonts w:ascii="Times New Roman" w:hAnsi="Times New Roman" w:cs="Times New Roman"/>
+                <w:sz w:val="24"/>
+                <w:szCs w:val="24"/>
+              </w:rPr>
+              <w:t xml:space="preserve"> submit button.</w:t>
             </w:r>
           </w:p>
           <w:p>
@@ -13758,7 +14375,23 @@
                 <w:sz w:val="24"/>
                 <w:szCs w:val="24"/>
               </w:rPr>
-              <w:t xml:space="preserve">System shall display a confirmation message “Do you want to </w:t>
+              <w:t>System display</w:t>
+            </w:r>
+            <w:r>
+              <w:rPr>
+                <w:rFonts w:ascii="Times New Roman" w:hAnsi="Times New Roman" w:cs="Times New Roman"/>
+                <w:sz w:val="24"/>
+                <w:szCs w:val="24"/>
+              </w:rPr>
+              <w:t>s</w:t>
+            </w:r>
+            <w:r>
+              <w:rPr>
+                <w:rFonts w:ascii="Times New Roman" w:hAnsi="Times New Roman" w:cs="Times New Roman"/>
+                <w:sz w:val="24"/>
+                <w:szCs w:val="24"/>
+              </w:rPr>
+              <w:t xml:space="preserve"> a confirmation message “Do you want to </w:t>
             </w:r>
             <w:r>
               <w:rPr>
@@ -13805,7 +14438,23 @@
                 <w:sz w:val="24"/>
                 <w:szCs w:val="24"/>
               </w:rPr>
-              <w:t xml:space="preserve"> click ok button.</w:t>
+              <w:t xml:space="preserve"> click</w:t>
+            </w:r>
+            <w:r>
+              <w:rPr>
+                <w:rFonts w:ascii="Times New Roman" w:hAnsi="Times New Roman" w:cs="Times New Roman"/>
+                <w:sz w:val="24"/>
+                <w:szCs w:val="24"/>
+              </w:rPr>
+              <w:t>s</w:t>
+            </w:r>
+            <w:r>
+              <w:rPr>
+                <w:rFonts w:ascii="Times New Roman" w:hAnsi="Times New Roman" w:cs="Times New Roman"/>
+                <w:sz w:val="24"/>
+                <w:szCs w:val="24"/>
+              </w:rPr>
+              <w:t xml:space="preserve"> ok button.</w:t>
             </w:r>
           </w:p>
           <w:p>
@@ -13828,7 +14477,23 @@
                 <w:sz w:val="24"/>
                 <w:szCs w:val="24"/>
               </w:rPr>
-              <w:t xml:space="preserve">System shall validate name, surname, email, password, </w:t>
+              <w:t>System validate</w:t>
+            </w:r>
+            <w:r>
+              <w:rPr>
+                <w:rFonts w:ascii="Times New Roman" w:hAnsi="Times New Roman" w:cs="Times New Roman"/>
+                <w:sz w:val="24"/>
+                <w:szCs w:val="24"/>
+              </w:rPr>
+              <w:t>s</w:t>
+            </w:r>
+            <w:r>
+              <w:rPr>
+                <w:rFonts w:ascii="Times New Roman" w:hAnsi="Times New Roman" w:cs="Times New Roman"/>
+                <w:sz w:val="24"/>
+                <w:szCs w:val="24"/>
+              </w:rPr>
+              <w:t xml:space="preserve"> name, surname, email, password, </w:t>
             </w:r>
             <w:proofErr w:type="spellStart"/>
             <w:r>
@@ -13869,15 +14534,31 @@
                 <w:sz w:val="24"/>
                 <w:szCs w:val="24"/>
               </w:rPr>
-              <w:t xml:space="preserve">System shall </w:t>
-            </w:r>
-            <w:r>
-              <w:rPr>
-                <w:rFonts w:ascii="Times New Roman" w:hAnsi="Times New Roman" w:cs="Times New Roman"/>
-                <w:sz w:val="24"/>
-                <w:szCs w:val="24"/>
-              </w:rPr>
-              <w:t>display successful message.</w:t>
+              <w:t xml:space="preserve">System </w:t>
+            </w:r>
+            <w:r>
+              <w:rPr>
+                <w:rFonts w:ascii="Times New Roman" w:hAnsi="Times New Roman" w:cs="Times New Roman"/>
+                <w:sz w:val="24"/>
+                <w:szCs w:val="24"/>
+              </w:rPr>
+              <w:t>display</w:t>
+            </w:r>
+            <w:r>
+              <w:rPr>
+                <w:rFonts w:ascii="Times New Roman" w:hAnsi="Times New Roman" w:cs="Times New Roman"/>
+                <w:sz w:val="24"/>
+                <w:szCs w:val="24"/>
+              </w:rPr>
+              <w:t>s</w:t>
+            </w:r>
+            <w:r>
+              <w:rPr>
+                <w:rFonts w:ascii="Times New Roman" w:hAnsi="Times New Roman" w:cs="Times New Roman"/>
+                <w:sz w:val="24"/>
+                <w:szCs w:val="24"/>
+              </w:rPr>
+              <w:t xml:space="preserve"> successful message.</w:t>
             </w:r>
           </w:p>
           <w:p>
@@ -13900,7 +14581,31 @@
                 <w:sz w:val="24"/>
                 <w:szCs w:val="24"/>
               </w:rPr>
-              <w:t xml:space="preserve">System shall save username, password, name, surname, email, </w:t>
+              <w:t>System</w:t>
+            </w:r>
+            <w:r>
+              <w:rPr>
+                <w:rFonts w:ascii="Times New Roman" w:hAnsi="Times New Roman" w:cs="Times New Roman"/>
+                <w:sz w:val="24"/>
+                <w:szCs w:val="24"/>
+              </w:rPr>
+              <w:t xml:space="preserve"> save</w:t>
+            </w:r>
+            <w:r>
+              <w:rPr>
+                <w:rFonts w:ascii="Times New Roman" w:hAnsi="Times New Roman" w:cs="Times New Roman"/>
+                <w:sz w:val="24"/>
+                <w:szCs w:val="24"/>
+              </w:rPr>
+              <w:t>s</w:t>
+            </w:r>
+            <w:r>
+              <w:rPr>
+                <w:rFonts w:ascii="Times New Roman" w:hAnsi="Times New Roman" w:cs="Times New Roman"/>
+                <w:sz w:val="24"/>
+                <w:szCs w:val="24"/>
+              </w:rPr>
+              <w:t xml:space="preserve"> username, password, name, surname, email, </w:t>
             </w:r>
             <w:proofErr w:type="spellStart"/>
             <w:r>
@@ -13941,7 +14646,23 @@
                 <w:sz w:val="24"/>
                 <w:szCs w:val="24"/>
               </w:rPr>
-              <w:t>System shall save data into the database.</w:t>
+              <w:t>System save</w:t>
+            </w:r>
+            <w:r>
+              <w:rPr>
+                <w:rFonts w:ascii="Times New Roman" w:hAnsi="Times New Roman" w:cs="Times New Roman"/>
+                <w:sz w:val="24"/>
+                <w:szCs w:val="24"/>
+              </w:rPr>
+              <w:t>s</w:t>
+            </w:r>
+            <w:r>
+              <w:rPr>
+                <w:rFonts w:ascii="Times New Roman" w:hAnsi="Times New Roman" w:cs="Times New Roman"/>
+                <w:sz w:val="24"/>
+                <w:szCs w:val="24"/>
+              </w:rPr>
+              <w:t xml:space="preserve"> data into the database.</w:t>
             </w:r>
           </w:p>
           <w:p>
@@ -13960,6 +14681,14 @@
                 <w:szCs w:val="24"/>
               </w:rPr>
               <w:t xml:space="preserve">b.) If </w:t>
+            </w:r>
+            <w:r>
+              <w:rPr>
+                <w:rFonts w:ascii="Times New Roman" w:hAnsi="Times New Roman" w:cs="Times New Roman"/>
+                <w:sz w:val="24"/>
+                <w:szCs w:val="24"/>
+              </w:rPr>
+              <w:t xml:space="preserve">a </w:t>
             </w:r>
             <w:r>
               <w:rPr>
@@ -13998,7 +14727,23 @@
                 <w:sz w:val="24"/>
                 <w:szCs w:val="24"/>
               </w:rPr>
-              <w:t>System shall provide UI to receive name, surname, email, password, company name</w:t>
+              <w:t>System provide</w:t>
+            </w:r>
+            <w:r>
+              <w:rPr>
+                <w:rFonts w:ascii="Times New Roman" w:hAnsi="Times New Roman" w:cs="Times New Roman"/>
+                <w:sz w:val="24"/>
+                <w:szCs w:val="24"/>
+              </w:rPr>
+              <w:t>s</w:t>
+            </w:r>
+            <w:r>
+              <w:rPr>
+                <w:rFonts w:ascii="Times New Roman" w:hAnsi="Times New Roman" w:cs="Times New Roman"/>
+                <w:sz w:val="24"/>
+                <w:szCs w:val="24"/>
+              </w:rPr>
+              <w:t xml:space="preserve"> UI to receive name, surname, email, password, company name</w:t>
             </w:r>
             <w:r>
               <w:rPr>
@@ -14053,7 +14798,23 @@
                 <w:sz w:val="24"/>
                 <w:szCs w:val="24"/>
               </w:rPr>
-              <w:t xml:space="preserve"> input name, surname, email, password, company name</w:t>
+              <w:t xml:space="preserve"> input</w:t>
+            </w:r>
+            <w:r>
+              <w:rPr>
+                <w:rFonts w:ascii="Times New Roman" w:hAnsi="Times New Roman" w:cs="Times New Roman"/>
+                <w:sz w:val="24"/>
+                <w:szCs w:val="24"/>
+              </w:rPr>
+              <w:t>s</w:t>
+            </w:r>
+            <w:r>
+              <w:rPr>
+                <w:rFonts w:ascii="Times New Roman" w:hAnsi="Times New Roman" w:cs="Times New Roman"/>
+                <w:sz w:val="24"/>
+                <w:szCs w:val="24"/>
+              </w:rPr>
+              <w:t xml:space="preserve"> name, surname, email, password, company name</w:t>
             </w:r>
             <w:r>
               <w:rPr>
@@ -14116,7 +14877,23 @@
                 <w:sz w:val="24"/>
                 <w:szCs w:val="24"/>
               </w:rPr>
-              <w:t>click submit button.</w:t>
+              <w:t>click</w:t>
+            </w:r>
+            <w:r>
+              <w:rPr>
+                <w:rFonts w:ascii="Times New Roman" w:hAnsi="Times New Roman" w:cs="Times New Roman"/>
+                <w:sz w:val="24"/>
+                <w:szCs w:val="24"/>
+              </w:rPr>
+              <w:t>s</w:t>
+            </w:r>
+            <w:r>
+              <w:rPr>
+                <w:rFonts w:ascii="Times New Roman" w:hAnsi="Times New Roman" w:cs="Times New Roman"/>
+                <w:sz w:val="24"/>
+                <w:szCs w:val="24"/>
+              </w:rPr>
+              <w:t xml:space="preserve"> submit button.</w:t>
             </w:r>
           </w:p>
           <w:p>
@@ -14139,7 +14916,23 @@
                 <w:sz w:val="24"/>
                 <w:szCs w:val="24"/>
               </w:rPr>
-              <w:t>System shall display a confirmation message “Do you want to save your profile information?”</w:t>
+              <w:t>System display</w:t>
+            </w:r>
+            <w:r>
+              <w:rPr>
+                <w:rFonts w:ascii="Times New Roman" w:hAnsi="Times New Roman" w:cs="Times New Roman"/>
+                <w:sz w:val="24"/>
+                <w:szCs w:val="24"/>
+              </w:rPr>
+              <w:t>s</w:t>
+            </w:r>
+            <w:r>
+              <w:rPr>
+                <w:rFonts w:ascii="Times New Roman" w:hAnsi="Times New Roman" w:cs="Times New Roman"/>
+                <w:sz w:val="24"/>
+                <w:szCs w:val="24"/>
+              </w:rPr>
+              <w:t xml:space="preserve"> a confirmation message “Do you want to save your profile information?”</w:t>
             </w:r>
           </w:p>
           <w:p>
@@ -14178,7 +14971,23 @@
                 <w:sz w:val="24"/>
                 <w:szCs w:val="24"/>
               </w:rPr>
-              <w:t>click ok button.</w:t>
+              <w:t>click</w:t>
+            </w:r>
+            <w:r>
+              <w:rPr>
+                <w:rFonts w:ascii="Times New Roman" w:hAnsi="Times New Roman" w:cs="Times New Roman"/>
+                <w:sz w:val="24"/>
+                <w:szCs w:val="24"/>
+              </w:rPr>
+              <w:t>s</w:t>
+            </w:r>
+            <w:r>
+              <w:rPr>
+                <w:rFonts w:ascii="Times New Roman" w:hAnsi="Times New Roman" w:cs="Times New Roman"/>
+                <w:sz w:val="24"/>
+                <w:szCs w:val="24"/>
+              </w:rPr>
+              <w:t xml:space="preserve"> ok button.</w:t>
             </w:r>
           </w:p>
           <w:p>
@@ -14201,7 +15010,23 @@
                 <w:sz w:val="24"/>
                 <w:szCs w:val="24"/>
               </w:rPr>
-              <w:t>System shall validate name, surname, email, password, company name.</w:t>
+              <w:t>System validate</w:t>
+            </w:r>
+            <w:r>
+              <w:rPr>
+                <w:rFonts w:ascii="Times New Roman" w:hAnsi="Times New Roman" w:cs="Times New Roman"/>
+                <w:sz w:val="24"/>
+                <w:szCs w:val="24"/>
+              </w:rPr>
+              <w:t>s</w:t>
+            </w:r>
+            <w:r>
+              <w:rPr>
+                <w:rFonts w:ascii="Times New Roman" w:hAnsi="Times New Roman" w:cs="Times New Roman"/>
+                <w:sz w:val="24"/>
+                <w:szCs w:val="24"/>
+              </w:rPr>
+              <w:t xml:space="preserve"> name, surname, email, password, company name.</w:t>
             </w:r>
           </w:p>
           <w:p>
@@ -14224,7 +15049,23 @@
                 <w:sz w:val="24"/>
                 <w:szCs w:val="24"/>
               </w:rPr>
-              <w:t>System shall provide registration code for supervisor and mentor.</w:t>
+              <w:t>System provide</w:t>
+            </w:r>
+            <w:r>
+              <w:rPr>
+                <w:rFonts w:ascii="Times New Roman" w:hAnsi="Times New Roman" w:cs="Times New Roman"/>
+                <w:sz w:val="24"/>
+                <w:szCs w:val="24"/>
+              </w:rPr>
+              <w:t>s</w:t>
+            </w:r>
+            <w:r>
+              <w:rPr>
+                <w:rFonts w:ascii="Times New Roman" w:hAnsi="Times New Roman" w:cs="Times New Roman"/>
+                <w:sz w:val="24"/>
+                <w:szCs w:val="24"/>
+              </w:rPr>
+              <w:t xml:space="preserve"> registration code for supervisor and mentor.</w:t>
             </w:r>
           </w:p>
           <w:p>
@@ -14247,15 +15088,31 @@
                 <w:sz w:val="24"/>
                 <w:szCs w:val="24"/>
               </w:rPr>
-              <w:t xml:space="preserve">System shall </w:t>
-            </w:r>
-            <w:r>
-              <w:rPr>
-                <w:rFonts w:ascii="Times New Roman" w:hAnsi="Times New Roman" w:cs="Times New Roman"/>
-                <w:sz w:val="24"/>
-                <w:szCs w:val="24"/>
-              </w:rPr>
-              <w:t>display successful message.</w:t>
+              <w:t xml:space="preserve">System </w:t>
+            </w:r>
+            <w:r>
+              <w:rPr>
+                <w:rFonts w:ascii="Times New Roman" w:hAnsi="Times New Roman" w:cs="Times New Roman"/>
+                <w:sz w:val="24"/>
+                <w:szCs w:val="24"/>
+              </w:rPr>
+              <w:t>display</w:t>
+            </w:r>
+            <w:r>
+              <w:rPr>
+                <w:rFonts w:ascii="Times New Roman" w:hAnsi="Times New Roman" w:cs="Times New Roman"/>
+                <w:sz w:val="24"/>
+                <w:szCs w:val="24"/>
+              </w:rPr>
+              <w:t>s</w:t>
+            </w:r>
+            <w:r>
+              <w:rPr>
+                <w:rFonts w:ascii="Times New Roman" w:hAnsi="Times New Roman" w:cs="Times New Roman"/>
+                <w:sz w:val="24"/>
+                <w:szCs w:val="24"/>
+              </w:rPr>
+              <w:t xml:space="preserve"> successful message.</w:t>
             </w:r>
           </w:p>
           <w:p>
@@ -14278,7 +15135,23 @@
                 <w:sz w:val="24"/>
                 <w:szCs w:val="24"/>
               </w:rPr>
-              <w:t>System shall save data into the database.</w:t>
+              <w:t>System save</w:t>
+            </w:r>
+            <w:r>
+              <w:rPr>
+                <w:rFonts w:ascii="Times New Roman" w:hAnsi="Times New Roman" w:cs="Times New Roman"/>
+                <w:sz w:val="24"/>
+                <w:szCs w:val="24"/>
+              </w:rPr>
+              <w:t>s</w:t>
+            </w:r>
+            <w:r>
+              <w:rPr>
+                <w:rFonts w:ascii="Times New Roman" w:hAnsi="Times New Roman" w:cs="Times New Roman"/>
+                <w:sz w:val="24"/>
+                <w:szCs w:val="24"/>
+              </w:rPr>
+              <w:t xml:space="preserve"> data into the database.</w:t>
             </w:r>
           </w:p>
           <w:p>
@@ -14379,7 +15252,31 @@
                 <w:sz w:val="24"/>
                 <w:szCs w:val="24"/>
               </w:rPr>
-              <w:t>System shall provide UI to display an error message if the student edit their own information which the “name” is not matched with constraint.</w:t>
+              <w:t xml:space="preserve">System </w:t>
+            </w:r>
+            <w:r>
+              <w:rPr>
+                <w:rFonts w:ascii="Times New Roman" w:hAnsi="Times New Roman" w:cs="Times New Roman"/>
+                <w:sz w:val="24"/>
+                <w:szCs w:val="24"/>
+              </w:rPr>
+              <w:t>provide</w:t>
+            </w:r>
+            <w:r>
+              <w:rPr>
+                <w:rFonts w:ascii="Times New Roman" w:hAnsi="Times New Roman" w:cs="Times New Roman"/>
+                <w:sz w:val="24"/>
+                <w:szCs w:val="24"/>
+              </w:rPr>
+              <w:t>s</w:t>
+            </w:r>
+            <w:r>
+              <w:rPr>
+                <w:rFonts w:ascii="Times New Roman" w:hAnsi="Times New Roman" w:cs="Times New Roman"/>
+                <w:sz w:val="24"/>
+                <w:szCs w:val="24"/>
+              </w:rPr>
+              <w:t xml:space="preserve"> UI to display an error message if the student edit their own information which the “name” is not matched with constraint.</w:t>
             </w:r>
           </w:p>
           <w:p>
@@ -14403,7 +15300,23 @@
                 <w:szCs w:val="24"/>
               </w:rPr>
               <w:lastRenderedPageBreak/>
-              <w:t>System shall provide UI to display an error message if the student edit their own information which the “surname” is not matched with constraint.</w:t>
+              <w:t>System provide</w:t>
+            </w:r>
+            <w:r>
+              <w:rPr>
+                <w:rFonts w:ascii="Times New Roman" w:hAnsi="Times New Roman" w:cs="Times New Roman"/>
+                <w:sz w:val="24"/>
+                <w:szCs w:val="24"/>
+              </w:rPr>
+              <w:t>s</w:t>
+            </w:r>
+            <w:r>
+              <w:rPr>
+                <w:rFonts w:ascii="Times New Roman" w:hAnsi="Times New Roman" w:cs="Times New Roman"/>
+                <w:sz w:val="24"/>
+                <w:szCs w:val="24"/>
+              </w:rPr>
+              <w:t xml:space="preserve"> UI to display an error message if the student edit their own information which the “surname” is not matched with constraint.</w:t>
             </w:r>
           </w:p>
           <w:p>
@@ -14426,7 +15339,23 @@
                 <w:sz w:val="24"/>
                 <w:szCs w:val="24"/>
               </w:rPr>
-              <w:t>System shall provide UI to display an error message if the student edit their own information which the “email” is not matched with constraint.</w:t>
+              <w:t>System provide</w:t>
+            </w:r>
+            <w:r>
+              <w:rPr>
+                <w:rFonts w:ascii="Times New Roman" w:hAnsi="Times New Roman" w:cs="Times New Roman"/>
+                <w:sz w:val="24"/>
+                <w:szCs w:val="24"/>
+              </w:rPr>
+              <w:t>s</w:t>
+            </w:r>
+            <w:r>
+              <w:rPr>
+                <w:rFonts w:ascii="Times New Roman" w:hAnsi="Times New Roman" w:cs="Times New Roman"/>
+                <w:sz w:val="24"/>
+                <w:szCs w:val="24"/>
+              </w:rPr>
+              <w:t xml:space="preserve"> UI to display an error message if the student edit their own information which the “email” is not matched with constraint.</w:t>
             </w:r>
           </w:p>
           <w:p>
@@ -14449,7 +15378,23 @@
                 <w:sz w:val="24"/>
                 <w:szCs w:val="24"/>
               </w:rPr>
-              <w:t>System shall provide UI to display an error message if the student edit their own information which the “password” is not matched with constraint.</w:t>
+              <w:t>System provide</w:t>
+            </w:r>
+            <w:r>
+              <w:rPr>
+                <w:rFonts w:ascii="Times New Roman" w:hAnsi="Times New Roman" w:cs="Times New Roman"/>
+                <w:sz w:val="24"/>
+                <w:szCs w:val="24"/>
+              </w:rPr>
+              <w:t>s</w:t>
+            </w:r>
+            <w:r>
+              <w:rPr>
+                <w:rFonts w:ascii="Times New Roman" w:hAnsi="Times New Roman" w:cs="Times New Roman"/>
+                <w:sz w:val="24"/>
+                <w:szCs w:val="24"/>
+              </w:rPr>
+              <w:t xml:space="preserve"> UI to display an error message if the student edit their own information which the “password” is not matched with constraint.</w:t>
             </w:r>
           </w:p>
           <w:p>
@@ -14472,7 +15417,23 @@
                 <w:sz w:val="24"/>
                 <w:szCs w:val="24"/>
               </w:rPr>
-              <w:t>System shall provide UI to display an error message if the student edit their own information which the “</w:t>
+              <w:t>System provide</w:t>
+            </w:r>
+            <w:r>
+              <w:rPr>
+                <w:rFonts w:ascii="Times New Roman" w:hAnsi="Times New Roman" w:cs="Times New Roman"/>
+                <w:sz w:val="24"/>
+                <w:szCs w:val="24"/>
+              </w:rPr>
+              <w:t>s</w:t>
+            </w:r>
+            <w:r>
+              <w:rPr>
+                <w:rFonts w:ascii="Times New Roman" w:hAnsi="Times New Roman" w:cs="Times New Roman"/>
+                <w:sz w:val="24"/>
+                <w:szCs w:val="24"/>
+              </w:rPr>
+              <w:t xml:space="preserve"> UI to display an error message if the student edit their own information which the “</w:t>
             </w:r>
             <w:proofErr w:type="spellStart"/>
             <w:r>
@@ -14513,7 +15474,23 @@
                 <w:sz w:val="24"/>
                 <w:szCs w:val="24"/>
               </w:rPr>
-              <w:t>System shall provide UI to display an error message if the student edit their own information which the “company name” is not matched with constraint.</w:t>
+              <w:t>System provide</w:t>
+            </w:r>
+            <w:r>
+              <w:rPr>
+                <w:rFonts w:ascii="Times New Roman" w:hAnsi="Times New Roman" w:cs="Times New Roman"/>
+                <w:sz w:val="24"/>
+                <w:szCs w:val="24"/>
+              </w:rPr>
+              <w:t>s</w:t>
+            </w:r>
+            <w:r>
+              <w:rPr>
+                <w:rFonts w:ascii="Times New Roman" w:hAnsi="Times New Roman" w:cs="Times New Roman"/>
+                <w:sz w:val="24"/>
+                <w:szCs w:val="24"/>
+              </w:rPr>
+              <w:t xml:space="preserve"> UI to display an error message if the student edit their own information which the “company name” is not matched with constraint.</w:t>
             </w:r>
           </w:p>
           <w:p>
@@ -14536,7 +15513,23 @@
                 <w:sz w:val="24"/>
                 <w:szCs w:val="24"/>
               </w:rPr>
-              <w:t>System shall provide UI to display an error message if the student edit their own information which the “</w:t>
+              <w:t>System provide</w:t>
+            </w:r>
+            <w:r>
+              <w:rPr>
+                <w:rFonts w:ascii="Times New Roman" w:hAnsi="Times New Roman" w:cs="Times New Roman"/>
+                <w:sz w:val="24"/>
+                <w:szCs w:val="24"/>
+              </w:rPr>
+              <w:t>s</w:t>
+            </w:r>
+            <w:r>
+              <w:rPr>
+                <w:rFonts w:ascii="Times New Roman" w:hAnsi="Times New Roman" w:cs="Times New Roman"/>
+                <w:sz w:val="24"/>
+                <w:szCs w:val="24"/>
+              </w:rPr>
+              <w:t xml:space="preserve"> UI to display an error message if the student edit their own information which the “</w:t>
             </w:r>
             <w:r>
               <w:rPr>
@@ -14589,7 +15582,23 @@
                 <w:sz w:val="24"/>
                 <w:szCs w:val="24"/>
               </w:rPr>
-              <w:t>From b.5) If Mentor or supervisor input incorrect format of name, surname, email, password, company name or empty forms:</w:t>
+              <w:t>From b.5) If Mentor or supervisor input</w:t>
+            </w:r>
+            <w:r>
+              <w:rPr>
+                <w:rFonts w:ascii="Times New Roman" w:hAnsi="Times New Roman" w:cs="Times New Roman"/>
+                <w:sz w:val="24"/>
+                <w:szCs w:val="24"/>
+              </w:rPr>
+              <w:t>s</w:t>
+            </w:r>
+            <w:r>
+              <w:rPr>
+                <w:rFonts w:ascii="Times New Roman" w:hAnsi="Times New Roman" w:cs="Times New Roman"/>
+                <w:sz w:val="24"/>
+                <w:szCs w:val="24"/>
+              </w:rPr>
+              <w:t xml:space="preserve"> incorrect format of name, surname, email, password, company name or empty forms:</w:t>
             </w:r>
           </w:p>
           <w:p>
@@ -14612,7 +15621,23 @@
                 <w:sz w:val="24"/>
                 <w:szCs w:val="24"/>
               </w:rPr>
-              <w:t>System shall provide UI to display an error message if the mentor or supervisor edit their own information which the “name” is not matched with constraint.</w:t>
+              <w:t>System provide</w:t>
+            </w:r>
+            <w:r>
+              <w:rPr>
+                <w:rFonts w:ascii="Times New Roman" w:hAnsi="Times New Roman" w:cs="Times New Roman"/>
+                <w:sz w:val="24"/>
+                <w:szCs w:val="24"/>
+              </w:rPr>
+              <w:t>s</w:t>
+            </w:r>
+            <w:r>
+              <w:rPr>
+                <w:rFonts w:ascii="Times New Roman" w:hAnsi="Times New Roman" w:cs="Times New Roman"/>
+                <w:sz w:val="24"/>
+                <w:szCs w:val="24"/>
+              </w:rPr>
+              <w:t xml:space="preserve"> UI to display an error message if the mentor or supervisor edit their own information which the “name” is not matched with constraint.</w:t>
             </w:r>
           </w:p>
           <w:p>
@@ -14635,7 +15660,23 @@
                 <w:sz w:val="24"/>
                 <w:szCs w:val="24"/>
               </w:rPr>
-              <w:t>System shall provide UI to display an error message if the mentor or supervisor edit their own information which the “surname” is not matched with constraint.</w:t>
+              <w:t>System provide</w:t>
+            </w:r>
+            <w:r>
+              <w:rPr>
+                <w:rFonts w:ascii="Times New Roman" w:hAnsi="Times New Roman" w:cs="Times New Roman"/>
+                <w:sz w:val="24"/>
+                <w:szCs w:val="24"/>
+              </w:rPr>
+              <w:t>s</w:t>
+            </w:r>
+            <w:r>
+              <w:rPr>
+                <w:rFonts w:ascii="Times New Roman" w:hAnsi="Times New Roman" w:cs="Times New Roman"/>
+                <w:sz w:val="24"/>
+                <w:szCs w:val="24"/>
+              </w:rPr>
+              <w:t xml:space="preserve"> UI to display an error message if the mentor or supervisor edit their own information which the “surname” is not matched with constraint.</w:t>
             </w:r>
           </w:p>
           <w:p>
@@ -14658,7 +15699,23 @@
                 <w:sz w:val="24"/>
                 <w:szCs w:val="24"/>
               </w:rPr>
-              <w:t>System shall provide UI to display an error message if the mentor or supervisor edit their own information which the “email” is not matched with constraint.</w:t>
+              <w:t>System provide</w:t>
+            </w:r>
+            <w:r>
+              <w:rPr>
+                <w:rFonts w:ascii="Times New Roman" w:hAnsi="Times New Roman" w:cs="Times New Roman"/>
+                <w:sz w:val="24"/>
+                <w:szCs w:val="24"/>
+              </w:rPr>
+              <w:t>s</w:t>
+            </w:r>
+            <w:r>
+              <w:rPr>
+                <w:rFonts w:ascii="Times New Roman" w:hAnsi="Times New Roman" w:cs="Times New Roman"/>
+                <w:sz w:val="24"/>
+                <w:szCs w:val="24"/>
+              </w:rPr>
+              <w:t xml:space="preserve"> UI to display an error message if the mentor or supervisor edit their own information which the “email” is not matched with constraint.</w:t>
             </w:r>
           </w:p>
           <w:p>
@@ -14681,7 +15738,39 @@
                 <w:sz w:val="24"/>
                 <w:szCs w:val="24"/>
               </w:rPr>
-              <w:t>System shall provide UI to display an error message if the mentor or supervisor edit their own information which the “password” is not matched with constraint.</w:t>
+              <w:t xml:space="preserve">System </w:t>
+            </w:r>
+            <w:r>
+              <w:rPr>
+                <w:rFonts w:ascii="Times New Roman" w:hAnsi="Times New Roman" w:cs="Times New Roman"/>
+                <w:sz w:val="24"/>
+                <w:szCs w:val="24"/>
+              </w:rPr>
+              <w:t>s</w:t>
+            </w:r>
+            <w:r>
+              <w:rPr>
+                <w:rFonts w:ascii="Times New Roman" w:hAnsi="Times New Roman" w:cs="Times New Roman"/>
+                <w:sz w:val="24"/>
+                <w:szCs w:val="24"/>
+              </w:rPr>
+              <w:t xml:space="preserve"> provide</w:t>
+            </w:r>
+            <w:r>
+              <w:rPr>
+                <w:rFonts w:ascii="Times New Roman" w:hAnsi="Times New Roman" w:cs="Times New Roman"/>
+                <w:sz w:val="24"/>
+                <w:szCs w:val="24"/>
+              </w:rPr>
+              <w:t>s</w:t>
+            </w:r>
+            <w:r>
+              <w:rPr>
+                <w:rFonts w:ascii="Times New Roman" w:hAnsi="Times New Roman" w:cs="Times New Roman"/>
+                <w:sz w:val="24"/>
+                <w:szCs w:val="24"/>
+              </w:rPr>
+              <w:t xml:space="preserve"> UI to display an error message if the mentor or supervisor edit their own information which the “password” is not matched with constraint.</w:t>
             </w:r>
           </w:p>
           <w:p>
@@ -14704,7 +15793,23 @@
                 <w:sz w:val="24"/>
                 <w:szCs w:val="24"/>
               </w:rPr>
-              <w:t>System shall provide UI to display an error message if the mentor or supervisor edit their own information which the “company name” is not matched with constraint.</w:t>
+              <w:t>System provide</w:t>
+            </w:r>
+            <w:r>
+              <w:rPr>
+                <w:rFonts w:ascii="Times New Roman" w:hAnsi="Times New Roman" w:cs="Times New Roman"/>
+                <w:sz w:val="24"/>
+                <w:szCs w:val="24"/>
+              </w:rPr>
+              <w:t>s</w:t>
+            </w:r>
+            <w:r>
+              <w:rPr>
+                <w:rFonts w:ascii="Times New Roman" w:hAnsi="Times New Roman" w:cs="Times New Roman"/>
+                <w:sz w:val="24"/>
+                <w:szCs w:val="24"/>
+              </w:rPr>
+              <w:t xml:space="preserve"> UI to display an error message if the mentor or supervisor edit their own information which the “company name” is not matched with constraint.</w:t>
             </w:r>
           </w:p>
           <w:p>
@@ -14732,7 +15837,39 @@
                 <w:sz w:val="24"/>
                 <w:szCs w:val="24"/>
               </w:rPr>
-              <w:t>From a.4) and b.4) If visitor click cancel button:</w:t>
+              <w:t xml:space="preserve">From a.4) and b.4) If </w:t>
+            </w:r>
+            <w:r>
+              <w:rPr>
+                <w:rFonts w:ascii="Times New Roman" w:hAnsi="Times New Roman" w:cs="Times New Roman"/>
+                <w:sz w:val="24"/>
+                <w:szCs w:val="24"/>
+              </w:rPr>
+              <w:t xml:space="preserve">a </w:t>
+            </w:r>
+            <w:r>
+              <w:rPr>
+                <w:rFonts w:ascii="Times New Roman" w:hAnsi="Times New Roman" w:cs="Times New Roman"/>
+                <w:sz w:val="24"/>
+                <w:szCs w:val="24"/>
+              </w:rPr>
+              <w:t>visitor click</w:t>
+            </w:r>
+            <w:r>
+              <w:rPr>
+                <w:rFonts w:ascii="Times New Roman" w:hAnsi="Times New Roman" w:cs="Times New Roman"/>
+                <w:sz w:val="24"/>
+                <w:szCs w:val="24"/>
+              </w:rPr>
+              <w:t>s</w:t>
+            </w:r>
+            <w:r>
+              <w:rPr>
+                <w:rFonts w:ascii="Times New Roman" w:hAnsi="Times New Roman" w:cs="Times New Roman"/>
+                <w:sz w:val="24"/>
+                <w:szCs w:val="24"/>
+              </w:rPr>
+              <w:t xml:space="preserve"> cancel button:</w:t>
             </w:r>
           </w:p>
           <w:p>
@@ -14755,7 +15892,23 @@
                 <w:sz w:val="24"/>
                 <w:szCs w:val="24"/>
               </w:rPr>
-              <w:t>System shall go back to previous UI.</w:t>
+              <w:t xml:space="preserve">System </w:t>
+            </w:r>
+            <w:r>
+              <w:rPr>
+                <w:rFonts w:ascii="Times New Roman" w:hAnsi="Times New Roman" w:cs="Times New Roman"/>
+                <w:sz w:val="24"/>
+                <w:szCs w:val="24"/>
+              </w:rPr>
+              <w:t>redirects</w:t>
+            </w:r>
+            <w:r>
+              <w:rPr>
+                <w:rFonts w:ascii="Times New Roman" w:hAnsi="Times New Roman" w:cs="Times New Roman"/>
+                <w:sz w:val="24"/>
+                <w:szCs w:val="24"/>
+              </w:rPr>
+              <w:t xml:space="preserve"> back to previous UI.</w:t>
             </w:r>
           </w:p>
           <w:p>
@@ -15298,7 +16451,15 @@
                 <w:sz w:val="24"/>
                 <w:szCs w:val="24"/>
               </w:rPr>
-              <w:t>User click on login button.</w:t>
+              <w:t>Users</w:t>
+            </w:r>
+            <w:r>
+              <w:rPr>
+                <w:rFonts w:ascii="Times New Roman" w:hAnsi="Times New Roman" w:cs="Times New Roman"/>
+                <w:sz w:val="24"/>
+                <w:szCs w:val="24"/>
+              </w:rPr>
+              <w:t xml:space="preserve"> click on login button.</w:t>
             </w:r>
           </w:p>
         </w:tc>
@@ -15539,7 +16700,15 @@
                 <w:sz w:val="24"/>
                 <w:szCs w:val="24"/>
               </w:rPr>
-              <w:t>User click ok button.</w:t>
+              <w:t>Users</w:t>
+            </w:r>
+            <w:r>
+              <w:rPr>
+                <w:rFonts w:ascii="Times New Roman" w:hAnsi="Times New Roman" w:cs="Times New Roman"/>
+                <w:sz w:val="24"/>
+                <w:szCs w:val="24"/>
+              </w:rPr>
+              <w:t xml:space="preserve"> click ok button.</w:t>
             </w:r>
           </w:p>
           <w:p>
@@ -15667,7 +16836,23 @@
                 <w:sz w:val="24"/>
                 <w:szCs w:val="24"/>
               </w:rPr>
-              <w:t>a.) If user is student:</w:t>
+              <w:t xml:space="preserve">a.) If </w:t>
+            </w:r>
+            <w:r>
+              <w:rPr>
+                <w:rFonts w:ascii="Times New Roman" w:hAnsi="Times New Roman" w:cs="Times New Roman"/>
+                <w:sz w:val="24"/>
+                <w:szCs w:val="24"/>
+              </w:rPr>
+              <w:t xml:space="preserve">a </w:t>
+            </w:r>
+            <w:r>
+              <w:rPr>
+                <w:rFonts w:ascii="Times New Roman" w:hAnsi="Times New Roman" w:cs="Times New Roman"/>
+                <w:sz w:val="24"/>
+                <w:szCs w:val="24"/>
+              </w:rPr>
+              <w:t>user is student:</w:t>
             </w:r>
           </w:p>
           <w:p>
@@ -15706,7 +16891,23 @@
                 <w:sz w:val="24"/>
                 <w:szCs w:val="24"/>
               </w:rPr>
-              <w:t>b.) If user is Mentor:</w:t>
+              <w:t>b.) If</w:t>
+            </w:r>
+            <w:r>
+              <w:rPr>
+                <w:rFonts w:ascii="Times New Roman" w:hAnsi="Times New Roman" w:cs="Times New Roman"/>
+                <w:sz w:val="24"/>
+                <w:szCs w:val="24"/>
+              </w:rPr>
+              <w:t xml:space="preserve"> a</w:t>
+            </w:r>
+            <w:r>
+              <w:rPr>
+                <w:rFonts w:ascii="Times New Roman" w:hAnsi="Times New Roman" w:cs="Times New Roman"/>
+                <w:sz w:val="24"/>
+                <w:szCs w:val="24"/>
+              </w:rPr>
+              <w:t xml:space="preserve"> user is Mentor:</w:t>
             </w:r>
           </w:p>
           <w:p>
@@ -15745,7 +16946,23 @@
                 <w:sz w:val="24"/>
                 <w:szCs w:val="24"/>
               </w:rPr>
-              <w:t>c.) If user is supervisor:</w:t>
+              <w:t xml:space="preserve">c.) If </w:t>
+            </w:r>
+            <w:r>
+              <w:rPr>
+                <w:rFonts w:ascii="Times New Roman" w:hAnsi="Times New Roman" w:cs="Times New Roman"/>
+                <w:sz w:val="24"/>
+                <w:szCs w:val="24"/>
+              </w:rPr>
+              <w:t xml:space="preserve">a </w:t>
+            </w:r>
+            <w:r>
+              <w:rPr>
+                <w:rFonts w:ascii="Times New Roman" w:hAnsi="Times New Roman" w:cs="Times New Roman"/>
+                <w:sz w:val="24"/>
+                <w:szCs w:val="24"/>
+              </w:rPr>
+              <w:t>user is supervisor:</w:t>
             </w:r>
           </w:p>
           <w:p>
@@ -15818,7 +17035,23 @@
                 <w:sz w:val="24"/>
                 <w:szCs w:val="24"/>
               </w:rPr>
-              <w:t>From4.) If users click cancel button:</w:t>
+              <w:t xml:space="preserve">From4.) If </w:t>
+            </w:r>
+            <w:r>
+              <w:rPr>
+                <w:rFonts w:ascii="Times New Roman" w:hAnsi="Times New Roman" w:cs="Times New Roman"/>
+                <w:sz w:val="24"/>
+                <w:szCs w:val="24"/>
+              </w:rPr>
+              <w:t xml:space="preserve">a </w:t>
+            </w:r>
+            <w:r>
+              <w:rPr>
+                <w:rFonts w:ascii="Times New Roman" w:hAnsi="Times New Roman" w:cs="Times New Roman"/>
+                <w:sz w:val="24"/>
+                <w:szCs w:val="24"/>
+              </w:rPr>
+              <w:t>user click cancel button:</w:t>
             </w:r>
           </w:p>
           <w:p>
@@ -15910,7 +17143,23 @@
                 <w:sz w:val="24"/>
                 <w:szCs w:val="24"/>
               </w:rPr>
-              <w:t>User click ok button.</w:t>
+              <w:t>User</w:t>
+            </w:r>
+            <w:r>
+              <w:rPr>
+                <w:rFonts w:ascii="Times New Roman" w:hAnsi="Times New Roman" w:cs="Times New Roman"/>
+                <w:sz w:val="24"/>
+                <w:szCs w:val="24"/>
+              </w:rPr>
+              <w:t>s</w:t>
+            </w:r>
+            <w:r>
+              <w:rPr>
+                <w:rFonts w:ascii="Times New Roman" w:hAnsi="Times New Roman" w:cs="Times New Roman"/>
+                <w:sz w:val="24"/>
+                <w:szCs w:val="24"/>
+              </w:rPr>
+              <w:t xml:space="preserve"> click ok button.</w:t>
             </w:r>
           </w:p>
           <w:p>
@@ -16647,7 +17896,23 @@
                 <w:sz w:val="24"/>
                 <w:szCs w:val="24"/>
               </w:rPr>
-              <w:t>User click logout button.</w:t>
+              <w:t>User</w:t>
+            </w:r>
+            <w:r>
+              <w:rPr>
+                <w:rFonts w:ascii="Times New Roman" w:hAnsi="Times New Roman" w:cs="Times New Roman"/>
+                <w:sz w:val="24"/>
+                <w:szCs w:val="24"/>
+              </w:rPr>
+              <w:t>s</w:t>
+            </w:r>
+            <w:r>
+              <w:rPr>
+                <w:rFonts w:ascii="Times New Roman" w:hAnsi="Times New Roman" w:cs="Times New Roman"/>
+                <w:sz w:val="24"/>
+                <w:szCs w:val="24"/>
+              </w:rPr>
+              <w:t xml:space="preserve"> click logout button.</w:t>
             </w:r>
           </w:p>
           <w:p>
@@ -16691,7 +17956,23 @@
                 <w:sz w:val="24"/>
                 <w:szCs w:val="24"/>
               </w:rPr>
-              <w:t>User click ok button.</w:t>
+              <w:t>User</w:t>
+            </w:r>
+            <w:r>
+              <w:rPr>
+                <w:rFonts w:ascii="Times New Roman" w:hAnsi="Times New Roman" w:cs="Times New Roman"/>
+                <w:sz w:val="24"/>
+                <w:szCs w:val="24"/>
+              </w:rPr>
+              <w:t>s</w:t>
+            </w:r>
+            <w:r>
+              <w:rPr>
+                <w:rFonts w:ascii="Times New Roman" w:hAnsi="Times New Roman" w:cs="Times New Roman"/>
+                <w:sz w:val="24"/>
+                <w:szCs w:val="24"/>
+              </w:rPr>
+              <w:t xml:space="preserve"> click ok button.</w:t>
             </w:r>
           </w:p>
           <w:p>
@@ -17406,7 +18687,15 @@
                 <w:sz w:val="24"/>
                 <w:szCs w:val="24"/>
               </w:rPr>
-              <w:t>User select Mentor and Supervisor code input field.</w:t>
+              <w:t>Users</w:t>
+            </w:r>
+            <w:r>
+              <w:rPr>
+                <w:rFonts w:ascii="Times New Roman" w:hAnsi="Times New Roman" w:cs="Times New Roman"/>
+                <w:sz w:val="24"/>
+                <w:szCs w:val="24"/>
+              </w:rPr>
+              <w:t xml:space="preserve"> select Mentor and Supervisor code input field.</w:t>
             </w:r>
           </w:p>
         </w:tc>
@@ -17610,7 +18899,15 @@
                 <w:sz w:val="24"/>
                 <w:szCs w:val="24"/>
               </w:rPr>
-              <w:t>User click submit button.</w:t>
+              <w:t>Users</w:t>
+            </w:r>
+            <w:r>
+              <w:rPr>
+                <w:rFonts w:ascii="Times New Roman" w:hAnsi="Times New Roman" w:cs="Times New Roman"/>
+                <w:sz w:val="24"/>
+                <w:szCs w:val="24"/>
+              </w:rPr>
+              <w:t xml:space="preserve"> click submit button.</w:t>
             </w:r>
           </w:p>
           <w:p>
@@ -17736,7 +19033,15 @@
                 <w:sz w:val="24"/>
                 <w:szCs w:val="24"/>
               </w:rPr>
-              <w:t>User click “+” button.</w:t>
+              <w:t>Users</w:t>
+            </w:r>
+            <w:r>
+              <w:rPr>
+                <w:rFonts w:ascii="Times New Roman" w:hAnsi="Times New Roman" w:cs="Times New Roman"/>
+                <w:sz w:val="24"/>
+                <w:szCs w:val="24"/>
+              </w:rPr>
+              <w:t xml:space="preserve"> click “+” button.</w:t>
             </w:r>
           </w:p>
           <w:p>
@@ -18474,7 +19779,23 @@
                 <w:sz w:val="24"/>
                 <w:szCs w:val="24"/>
               </w:rPr>
-              <w:t>Student click on</w:t>
+              <w:t>Student click</w:t>
+            </w:r>
+            <w:r>
+              <w:rPr>
+                <w:rFonts w:ascii="Times New Roman" w:hAnsi="Times New Roman" w:cs="Times New Roman"/>
+                <w:sz w:val="24"/>
+                <w:szCs w:val="24"/>
+              </w:rPr>
+              <w:t>s</w:t>
+            </w:r>
+            <w:r>
+              <w:rPr>
+                <w:rFonts w:ascii="Times New Roman" w:hAnsi="Times New Roman" w:cs="Times New Roman"/>
+                <w:sz w:val="24"/>
+                <w:szCs w:val="24"/>
+              </w:rPr>
+              <w:t xml:space="preserve"> on</w:t>
             </w:r>
             <w:r>
               <w:rPr>
@@ -18490,16 +19811,23 @@
                 <w:sz w:val="24"/>
                 <w:szCs w:val="24"/>
               </w:rPr>
-              <w:t xml:space="preserve">project </w:t>
-            </w:r>
-            <w:r>
-              <w:rPr>
-                <w:rFonts w:ascii="Times New Roman" w:hAnsi="Times New Roman" w:cs="Times New Roman"/>
-                <w:color w:val="FF0000"/>
-                <w:sz w:val="24"/>
-                <w:szCs w:val="24"/>
-              </w:rPr>
-              <w:t>list.</w:t>
+              <w:t>project</w:t>
+            </w:r>
+            <w:r>
+              <w:rPr>
+                <w:rFonts w:ascii="Times New Roman" w:hAnsi="Times New Roman" w:cs="Times New Roman"/>
+                <w:sz w:val="24"/>
+                <w:szCs w:val="24"/>
+              </w:rPr>
+              <w:t xml:space="preserve"> name</w:t>
+            </w:r>
+            <w:r>
+              <w:rPr>
+                <w:rFonts w:ascii="Times New Roman" w:hAnsi="Times New Roman" w:cs="Times New Roman"/>
+                <w:sz w:val="24"/>
+                <w:szCs w:val="24"/>
+              </w:rPr>
+              <w:t>.</w:t>
             </w:r>
           </w:p>
         </w:tc>
@@ -18750,7 +20078,47 @@
                 <w:sz w:val="24"/>
                 <w:szCs w:val="24"/>
               </w:rPr>
-              <w:t>From 1.) If user are students:</w:t>
+              <w:t xml:space="preserve">From 1.) If </w:t>
+            </w:r>
+            <w:r>
+              <w:rPr>
+                <w:rFonts w:ascii="Times New Roman" w:hAnsi="Times New Roman" w:cs="Times New Roman"/>
+                <w:sz w:val="24"/>
+                <w:szCs w:val="24"/>
+              </w:rPr>
+              <w:t xml:space="preserve">a </w:t>
+            </w:r>
+            <w:r>
+              <w:rPr>
+                <w:rFonts w:ascii="Times New Roman" w:hAnsi="Times New Roman" w:cs="Times New Roman"/>
+                <w:sz w:val="24"/>
+                <w:szCs w:val="24"/>
+              </w:rPr>
+              <w:t>user</w:t>
+            </w:r>
+            <w:r>
+              <w:rPr>
+                <w:rFonts w:ascii="Times New Roman" w:hAnsi="Times New Roman" w:cs="Times New Roman"/>
+                <w:sz w:val="24"/>
+                <w:szCs w:val="24"/>
+              </w:rPr>
+              <w:t xml:space="preserve"> </w:t>
+            </w:r>
+            <w:r>
+              <w:rPr>
+                <w:rFonts w:ascii="Times New Roman" w:hAnsi="Times New Roman" w:cs="Times New Roman"/>
+                <w:sz w:val="24"/>
+                <w:szCs w:val="24"/>
+              </w:rPr>
+              <w:t>is</w:t>
+            </w:r>
+            <w:r>
+              <w:rPr>
+                <w:rFonts w:ascii="Times New Roman" w:hAnsi="Times New Roman" w:cs="Times New Roman"/>
+                <w:sz w:val="24"/>
+                <w:szCs w:val="24"/>
+              </w:rPr>
+              <w:t xml:space="preserve"> students:</w:t>
             </w:r>
           </w:p>
           <w:p>
@@ -18888,6 +20256,39 @@
                 <w:sz w:val="24"/>
                 <w:szCs w:val="24"/>
               </w:rPr>
+              <w:t>System display</w:t>
+            </w:r>
+            <w:r>
+              <w:rPr>
+                <w:rFonts w:ascii="Times New Roman" w:hAnsi="Times New Roman" w:cs="Times New Roman"/>
+                <w:sz w:val="24"/>
+                <w:szCs w:val="24"/>
+              </w:rPr>
+              <w:t>s</w:t>
+            </w:r>
+            <w:r>
+              <w:rPr>
+                <w:rFonts w:ascii="Times New Roman" w:hAnsi="Times New Roman" w:cs="Times New Roman"/>
+                <w:sz w:val="24"/>
+                <w:szCs w:val="24"/>
+              </w:rPr>
+              <w:t xml:space="preserve"> list and card of tasks.</w:t>
+            </w:r>
+          </w:p>
+          <w:p>
+            <w:pPr>
+              <w:rPr>
+                <w:rFonts w:ascii="Times New Roman" w:hAnsi="Times New Roman" w:cs="Times New Roman"/>
+                <w:sz w:val="24"/>
+                <w:szCs w:val="24"/>
+              </w:rPr>
+            </w:pPr>
+            <w:r>
+              <w:rPr>
+                <w:rFonts w:ascii="Times New Roman" w:hAnsi="Times New Roman" w:cs="Times New Roman"/>
+                <w:sz w:val="24"/>
+                <w:szCs w:val="24"/>
+              </w:rPr>
               <w:t>System display list and card of tasks.</w:t>
             </w:r>
           </w:p>
@@ -18905,24 +20306,47 @@
                 <w:sz w:val="24"/>
                 <w:szCs w:val="24"/>
               </w:rPr>
-              <w:t>System display list and card of tasks.</w:t>
-            </w:r>
-          </w:p>
-          <w:p>
-            <w:pPr>
-              <w:rPr>
-                <w:rFonts w:ascii="Times New Roman" w:hAnsi="Times New Roman" w:cs="Times New Roman"/>
-                <w:sz w:val="24"/>
-                <w:szCs w:val="24"/>
-              </w:rPr>
-            </w:pPr>
-            <w:r>
-              <w:rPr>
-                <w:rFonts w:ascii="Times New Roman" w:hAnsi="Times New Roman" w:cs="Times New Roman"/>
-                <w:sz w:val="24"/>
-                <w:szCs w:val="24"/>
-              </w:rPr>
-              <w:t>From 1.) If user are mentor or supervisor:</w:t>
+              <w:t xml:space="preserve">From 1.) If </w:t>
+            </w:r>
+            <w:r>
+              <w:rPr>
+                <w:rFonts w:ascii="Times New Roman" w:hAnsi="Times New Roman" w:cs="Times New Roman"/>
+                <w:sz w:val="24"/>
+                <w:szCs w:val="24"/>
+              </w:rPr>
+              <w:t xml:space="preserve">a </w:t>
+            </w:r>
+            <w:r>
+              <w:rPr>
+                <w:rFonts w:ascii="Times New Roman" w:hAnsi="Times New Roman" w:cs="Times New Roman"/>
+                <w:sz w:val="24"/>
+                <w:szCs w:val="24"/>
+              </w:rPr>
+              <w:t>user</w:t>
+            </w:r>
+            <w:r>
+              <w:rPr>
+                <w:rFonts w:ascii="Times New Roman" w:hAnsi="Times New Roman" w:cs="Times New Roman"/>
+                <w:sz w:val="24"/>
+                <w:szCs w:val="24"/>
+              </w:rPr>
+              <w:t xml:space="preserve"> </w:t>
+            </w:r>
+            <w:r>
+              <w:rPr>
+                <w:rFonts w:ascii="Times New Roman" w:hAnsi="Times New Roman" w:cs="Times New Roman"/>
+                <w:sz w:val="24"/>
+                <w:szCs w:val="24"/>
+              </w:rPr>
+              <w:t>is</w:t>
+            </w:r>
+            <w:r>
+              <w:rPr>
+                <w:rFonts w:ascii="Times New Roman" w:hAnsi="Times New Roman" w:cs="Times New Roman"/>
+                <w:sz w:val="24"/>
+                <w:szCs w:val="24"/>
+              </w:rPr>
+              <w:t xml:space="preserve"> mentor or supervisor:</w:t>
             </w:r>
           </w:p>
           <w:p>
@@ -18944,7 +20368,23 @@
                 <w:sz w:val="24"/>
                 <w:szCs w:val="24"/>
               </w:rPr>
-              <w:t>System provide list of student</w:t>
+              <w:t>System provide</w:t>
+            </w:r>
+            <w:r>
+              <w:rPr>
+                <w:rFonts w:ascii="Times New Roman" w:hAnsi="Times New Roman" w:cs="Times New Roman"/>
+                <w:sz w:val="24"/>
+                <w:szCs w:val="24"/>
+              </w:rPr>
+              <w:t>s</w:t>
+            </w:r>
+            <w:r>
+              <w:rPr>
+                <w:rFonts w:ascii="Times New Roman" w:hAnsi="Times New Roman" w:cs="Times New Roman"/>
+                <w:sz w:val="24"/>
+                <w:szCs w:val="24"/>
+              </w:rPr>
+              <w:t xml:space="preserve"> list of student</w:t>
             </w:r>
             <w:r>
               <w:rPr>
@@ -18990,7 +20430,23 @@
                 <w:sz w:val="24"/>
                 <w:szCs w:val="24"/>
               </w:rPr>
-              <w:t xml:space="preserve">Mentor or supervisor click on a student list. </w:t>
+              <w:t>Mentor or supervisor click</w:t>
+            </w:r>
+            <w:r>
+              <w:rPr>
+                <w:rFonts w:ascii="Times New Roman" w:hAnsi="Times New Roman" w:cs="Times New Roman"/>
+                <w:sz w:val="24"/>
+                <w:szCs w:val="24"/>
+              </w:rPr>
+              <w:t>s</w:t>
+            </w:r>
+            <w:r>
+              <w:rPr>
+                <w:rFonts w:ascii="Times New Roman" w:hAnsi="Times New Roman" w:cs="Times New Roman"/>
+                <w:sz w:val="24"/>
+                <w:szCs w:val="24"/>
+              </w:rPr>
+              <w:t xml:space="preserve"> on a student list. </w:t>
             </w:r>
           </w:p>
           <w:p>
@@ -19064,7 +20520,23 @@
                 <w:sz w:val="24"/>
                 <w:szCs w:val="24"/>
               </w:rPr>
-              <w:t>System link to project detail page.</w:t>
+              <w:t>System link</w:t>
+            </w:r>
+            <w:r>
+              <w:rPr>
+                <w:rFonts w:ascii="Times New Roman" w:hAnsi="Times New Roman" w:cs="Times New Roman"/>
+                <w:sz w:val="24"/>
+                <w:szCs w:val="24"/>
+              </w:rPr>
+              <w:t>s</w:t>
+            </w:r>
+            <w:r>
+              <w:rPr>
+                <w:rFonts w:ascii="Times New Roman" w:hAnsi="Times New Roman" w:cs="Times New Roman"/>
+                <w:sz w:val="24"/>
+                <w:szCs w:val="24"/>
+              </w:rPr>
+              <w:t xml:space="preserve"> to project detail page.</w:t>
             </w:r>
           </w:p>
           <w:p>
@@ -19086,7 +20558,23 @@
                 <w:sz w:val="24"/>
                 <w:szCs w:val="24"/>
               </w:rPr>
-              <w:t>System display list and card of tasks.</w:t>
+              <w:t>System display</w:t>
+            </w:r>
+            <w:r>
+              <w:rPr>
+                <w:rFonts w:ascii="Times New Roman" w:hAnsi="Times New Roman" w:cs="Times New Roman"/>
+                <w:sz w:val="24"/>
+                <w:szCs w:val="24"/>
+              </w:rPr>
+              <w:t>s</w:t>
+            </w:r>
+            <w:r>
+              <w:rPr>
+                <w:rFonts w:ascii="Times New Roman" w:hAnsi="Times New Roman" w:cs="Times New Roman"/>
+                <w:sz w:val="24"/>
+                <w:szCs w:val="24"/>
+              </w:rPr>
+              <w:t xml:space="preserve"> list and card of tasks.</w:t>
             </w:r>
           </w:p>
         </w:tc>
@@ -19881,7 +21369,47 @@
                 <w:sz w:val="24"/>
                 <w:szCs w:val="24"/>
               </w:rPr>
-              <w:t>From 1.) If the user is student:</w:t>
+              <w:t>From 1.) If a</w:t>
+            </w:r>
+            <w:r>
+              <w:rPr>
+                <w:rFonts w:ascii="Times New Roman" w:hAnsi="Times New Roman" w:cs="Times New Roman"/>
+                <w:sz w:val="24"/>
+                <w:szCs w:val="24"/>
+              </w:rPr>
+              <w:t xml:space="preserve"> </w:t>
+            </w:r>
+            <w:r>
+              <w:rPr>
+                <w:rFonts w:ascii="Times New Roman" w:hAnsi="Times New Roman" w:cs="Times New Roman"/>
+                <w:sz w:val="24"/>
+                <w:szCs w:val="24"/>
+              </w:rPr>
+              <w:t>user</w:t>
+            </w:r>
+            <w:r>
+              <w:rPr>
+                <w:rFonts w:ascii="Times New Roman" w:hAnsi="Times New Roman" w:cs="Times New Roman"/>
+                <w:sz w:val="24"/>
+                <w:szCs w:val="24"/>
+              </w:rPr>
+              <w:t xml:space="preserve"> </w:t>
+            </w:r>
+            <w:r>
+              <w:rPr>
+                <w:rFonts w:ascii="Times New Roman" w:hAnsi="Times New Roman" w:cs="Times New Roman"/>
+                <w:sz w:val="24"/>
+                <w:szCs w:val="24"/>
+              </w:rPr>
+              <w:t>is</w:t>
+            </w:r>
+            <w:r>
+              <w:rPr>
+                <w:rFonts w:ascii="Times New Roman" w:hAnsi="Times New Roman" w:cs="Times New Roman"/>
+                <w:sz w:val="24"/>
+                <w:szCs w:val="24"/>
+              </w:rPr>
+              <w:t xml:space="preserve"> student:</w:t>
             </w:r>
           </w:p>
           <w:p>
@@ -19966,7 +21494,55 @@
                 <w:sz w:val="24"/>
                 <w:szCs w:val="24"/>
               </w:rPr>
-              <w:t>From 1.) If the user is mentor or supervisor:</w:t>
+              <w:t xml:space="preserve">From 1.) If </w:t>
+            </w:r>
+            <w:r>
+              <w:rPr>
+                <w:rFonts w:ascii="Times New Roman" w:hAnsi="Times New Roman" w:cs="Times New Roman"/>
+                <w:sz w:val="24"/>
+                <w:szCs w:val="24"/>
+              </w:rPr>
+              <w:t>a</w:t>
+            </w:r>
+            <w:r>
+              <w:rPr>
+                <w:rFonts w:ascii="Times New Roman" w:hAnsi="Times New Roman" w:cs="Times New Roman"/>
+                <w:sz w:val="24"/>
+                <w:szCs w:val="24"/>
+              </w:rPr>
+              <w:t xml:space="preserve"> </w:t>
+            </w:r>
+            <w:r>
+              <w:rPr>
+                <w:rFonts w:ascii="Times New Roman" w:hAnsi="Times New Roman" w:cs="Times New Roman"/>
+                <w:sz w:val="24"/>
+                <w:szCs w:val="24"/>
+              </w:rPr>
+              <w:t>user</w:t>
+            </w:r>
+            <w:r>
+              <w:rPr>
+                <w:rFonts w:ascii="Times New Roman" w:hAnsi="Times New Roman" w:cs="Times New Roman"/>
+                <w:sz w:val="24"/>
+                <w:szCs w:val="24"/>
+              </w:rPr>
+              <w:t xml:space="preserve"> </w:t>
+            </w:r>
+            <w:r>
+              <w:rPr>
+                <w:rFonts w:ascii="Times New Roman" w:hAnsi="Times New Roman" w:cs="Times New Roman"/>
+                <w:sz w:val="24"/>
+                <w:szCs w:val="24"/>
+              </w:rPr>
+              <w:t>is</w:t>
+            </w:r>
+            <w:r>
+              <w:rPr>
+                <w:rFonts w:ascii="Times New Roman" w:hAnsi="Times New Roman" w:cs="Times New Roman"/>
+                <w:sz w:val="24"/>
+                <w:szCs w:val="24"/>
+              </w:rPr>
+              <w:t xml:space="preserve"> mentor or supervisor:</w:t>
             </w:r>
           </w:p>
           <w:p>
@@ -20908,7 +22484,23 @@
                 <w:sz w:val="24"/>
                 <w:szCs w:val="24"/>
               </w:rPr>
-              <w:t>User click on submit button.</w:t>
+              <w:t>User</w:t>
+            </w:r>
+            <w:r>
+              <w:rPr>
+                <w:rFonts w:ascii="Times New Roman" w:hAnsi="Times New Roman" w:cs="Times New Roman"/>
+                <w:sz w:val="24"/>
+                <w:szCs w:val="24"/>
+              </w:rPr>
+              <w:t>s</w:t>
+            </w:r>
+            <w:r>
+              <w:rPr>
+                <w:rFonts w:ascii="Times New Roman" w:hAnsi="Times New Roman" w:cs="Times New Roman"/>
+                <w:sz w:val="24"/>
+                <w:szCs w:val="24"/>
+              </w:rPr>
+              <w:t xml:space="preserve"> click on submit button.</w:t>
             </w:r>
           </w:p>
           <w:p>
@@ -21003,7 +22595,39 @@
                 <w:sz w:val="24"/>
                 <w:szCs w:val="24"/>
               </w:rPr>
-              <w:t>From 4.) If student click on “cancel” button:</w:t>
+              <w:t xml:space="preserve">From 4.) If </w:t>
+            </w:r>
+            <w:r>
+              <w:rPr>
+                <w:rFonts w:ascii="Times New Roman" w:hAnsi="Times New Roman" w:cs="Times New Roman"/>
+                <w:sz w:val="24"/>
+                <w:szCs w:val="24"/>
+              </w:rPr>
+              <w:t xml:space="preserve">s </w:t>
+            </w:r>
+            <w:r>
+              <w:rPr>
+                <w:rFonts w:ascii="Times New Roman" w:hAnsi="Times New Roman" w:cs="Times New Roman"/>
+                <w:sz w:val="24"/>
+                <w:szCs w:val="24"/>
+              </w:rPr>
+              <w:t>student click</w:t>
+            </w:r>
+            <w:r>
+              <w:rPr>
+                <w:rFonts w:ascii="Times New Roman" w:hAnsi="Times New Roman" w:cs="Times New Roman"/>
+                <w:sz w:val="24"/>
+                <w:szCs w:val="24"/>
+              </w:rPr>
+              <w:t>s</w:t>
+            </w:r>
+            <w:r>
+              <w:rPr>
+                <w:rFonts w:ascii="Times New Roman" w:hAnsi="Times New Roman" w:cs="Times New Roman"/>
+                <w:sz w:val="24"/>
+                <w:szCs w:val="24"/>
+              </w:rPr>
+              <w:t xml:space="preserve"> on “cancel” button:</w:t>
             </w:r>
           </w:p>
           <w:p>
@@ -25873,7 +27497,7 @@
           <w:p>
             <w:pPr>
               <w:rPr>
-                <w:rFonts w:ascii="Times New Roman" w:hAnsi="Times New Roman" w:hint="cs"/>
+                <w:rFonts w:ascii="Times New Roman" w:hAnsi="Times New Roman"/>
                 <w:sz w:val="24"/>
                 <w:szCs w:val="24"/>
                 <w:cs/>
@@ -26116,23 +27740,7 @@
                 <w:sz w:val="24"/>
                 <w:szCs w:val="24"/>
               </w:rPr>
-              <w:t>click on “</w:t>
-            </w:r>
-            <w:r>
-              <w:rPr>
-                <w:rFonts w:ascii="Times New Roman" w:hAnsi="Times New Roman" w:cs="Times New Roman"/>
-                <w:sz w:val="24"/>
-                <w:szCs w:val="24"/>
-              </w:rPr>
-              <w:t>move task” button</w:t>
-            </w:r>
-            <w:r>
-              <w:rPr>
-                <w:rFonts w:ascii="Times New Roman" w:hAnsi="Times New Roman" w:cs="Times New Roman"/>
-                <w:sz w:val="24"/>
-                <w:szCs w:val="24"/>
-              </w:rPr>
-              <w:t>.</w:t>
+              <w:t>click on “move task” button.</w:t>
             </w:r>
           </w:p>
           <w:p>
@@ -28344,7 +29952,15 @@
                 <w:sz w:val="24"/>
                 <w:szCs w:val="24"/>
               </w:rPr>
-              <w:t>User click “</w:t>
+              <w:t>Users</w:t>
+            </w:r>
+            <w:r>
+              <w:rPr>
+                <w:rFonts w:ascii="Times New Roman" w:hAnsi="Times New Roman" w:cs="Times New Roman"/>
+                <w:sz w:val="24"/>
+                <w:szCs w:val="24"/>
+              </w:rPr>
+              <w:t xml:space="preserve"> click “</w:t>
             </w:r>
             <w:r>
               <w:rPr>
@@ -28420,7 +30036,15 @@
                 <w:sz w:val="24"/>
                 <w:szCs w:val="24"/>
               </w:rPr>
-              <w:t>User fill the text(s) in.</w:t>
+              <w:t>Users</w:t>
+            </w:r>
+            <w:r>
+              <w:rPr>
+                <w:rFonts w:ascii="Times New Roman" w:hAnsi="Times New Roman" w:cs="Times New Roman"/>
+                <w:sz w:val="24"/>
+                <w:szCs w:val="24"/>
+              </w:rPr>
+              <w:t xml:space="preserve"> fill the text(s) in.</w:t>
             </w:r>
           </w:p>
           <w:p>
@@ -28442,7 +30066,15 @@
                 <w:sz w:val="24"/>
                 <w:szCs w:val="24"/>
               </w:rPr>
-              <w:t>User click OK button.</w:t>
+              <w:t>Users</w:t>
+            </w:r>
+            <w:r>
+              <w:rPr>
+                <w:rFonts w:ascii="Times New Roman" w:hAnsi="Times New Roman" w:cs="Times New Roman"/>
+                <w:sz w:val="24"/>
+                <w:szCs w:val="24"/>
+              </w:rPr>
+              <w:t xml:space="preserve"> click OK button.</w:t>
             </w:r>
           </w:p>
           <w:p>
@@ -28545,7 +30177,15 @@
                 <w:sz w:val="24"/>
                 <w:szCs w:val="24"/>
               </w:rPr>
-              <w:t>.) If users select close button</w:t>
+              <w:t>.) If a user</w:t>
+            </w:r>
+            <w:r>
+              <w:rPr>
+                <w:rFonts w:ascii="Times New Roman" w:hAnsi="Times New Roman" w:cs="Times New Roman"/>
+                <w:sz w:val="24"/>
+                <w:szCs w:val="24"/>
+              </w:rPr>
+              <w:t xml:space="preserve"> select close button</w:t>
             </w:r>
           </w:p>
           <w:p>
@@ -28993,23 +30633,7 @@
                 <w:sz w:val="24"/>
                 <w:szCs w:val="24"/>
               </w:rPr>
-              <w:t>0</w:t>
-            </w:r>
-            <w:r>
-              <w:rPr>
-                <w:rFonts w:ascii="Times New Roman" w:hAnsi="Times New Roman" w:cs="Times New Roman"/>
-                <w:sz w:val="24"/>
-                <w:szCs w:val="24"/>
-              </w:rPr>
-              <w:t>3</w:t>
-            </w:r>
-            <w:r>
-              <w:rPr>
-                <w:rFonts w:ascii="Times New Roman" w:hAnsi="Times New Roman" w:cs="Times New Roman"/>
-                <w:sz w:val="24"/>
-                <w:szCs w:val="24"/>
-              </w:rPr>
-              <w:t>/03/2017</w:t>
+              <w:t>03/03/2017</w:t>
             </w:r>
           </w:p>
         </w:tc>
@@ -29110,15 +30734,7 @@
                 <w:sz w:val="24"/>
                 <w:szCs w:val="24"/>
               </w:rPr>
-              <w:t xml:space="preserve">, </w:t>
-            </w:r>
-            <w:r>
-              <w:rPr>
-                <w:rFonts w:ascii="Times New Roman" w:hAnsi="Times New Roman" w:cs="Times New Roman"/>
-                <w:sz w:val="24"/>
-                <w:szCs w:val="24"/>
-              </w:rPr>
-              <w:t>Mentor, and Supervisor</w:t>
+              <w:t>, Mentor, and Supervisor</w:t>
             </w:r>
           </w:p>
         </w:tc>
@@ -29244,7 +30860,23 @@
                 <w:sz w:val="24"/>
                 <w:szCs w:val="24"/>
               </w:rPr>
-              <w:t xml:space="preserve">User click on the cross button on the top right of </w:t>
+              <w:t>User</w:t>
+            </w:r>
+            <w:r>
+              <w:rPr>
+                <w:rFonts w:ascii="Times New Roman" w:hAnsi="Times New Roman" w:cs="Times New Roman"/>
+                <w:sz w:val="24"/>
+                <w:szCs w:val="24"/>
+              </w:rPr>
+              <w:t>s</w:t>
+            </w:r>
+            <w:r>
+              <w:rPr>
+                <w:rFonts w:ascii="Times New Roman" w:hAnsi="Times New Roman" w:cs="Times New Roman"/>
+                <w:sz w:val="24"/>
+                <w:szCs w:val="24"/>
+              </w:rPr>
+              <w:t xml:space="preserve"> click on the cross button on the top right of </w:t>
             </w:r>
             <w:r>
               <w:rPr>
@@ -29319,15 +30951,7 @@
                 <w:sz w:val="24"/>
                 <w:szCs w:val="24"/>
               </w:rPr>
-              <w:t xml:space="preserve">, </w:t>
-            </w:r>
-            <w:r>
-              <w:rPr>
-                <w:rFonts w:ascii="Times New Roman" w:hAnsi="Times New Roman" w:cs="Times New Roman"/>
-                <w:sz w:val="24"/>
-                <w:szCs w:val="24"/>
-              </w:rPr>
-              <w:t>UC-05</w:t>
+              <w:t>, UC-05</w:t>
             </w:r>
           </w:p>
           <w:p>
@@ -29678,7 +31302,23 @@
                 <w:sz w:val="24"/>
                 <w:szCs w:val="24"/>
               </w:rPr>
-              <w:t>From 4.) If users click on cancel button.</w:t>
+              <w:t xml:space="preserve">From 4.) If </w:t>
+            </w:r>
+            <w:r>
+              <w:rPr>
+                <w:rFonts w:ascii="Times New Roman" w:hAnsi="Times New Roman" w:cs="Times New Roman"/>
+                <w:sz w:val="24"/>
+                <w:szCs w:val="24"/>
+              </w:rPr>
+              <w:t>a user</w:t>
+            </w:r>
+            <w:r>
+              <w:rPr>
+                <w:rFonts w:ascii="Times New Roman" w:hAnsi="Times New Roman" w:cs="Times New Roman"/>
+                <w:sz w:val="24"/>
+                <w:szCs w:val="24"/>
+              </w:rPr>
+              <w:t xml:space="preserve"> click on cancel button.</w:t>
             </w:r>
           </w:p>
           <w:p>
@@ -30195,15 +31835,7 @@
                 <w:sz w:val="24"/>
                 <w:szCs w:val="24"/>
               </w:rPr>
-              <w:t>Student, Mentor, S</w:t>
-            </w:r>
-            <w:r>
-              <w:rPr>
-                <w:rFonts w:ascii="Times New Roman" w:hAnsi="Times New Roman" w:cs="Times New Roman"/>
-                <w:sz w:val="24"/>
-                <w:szCs w:val="24"/>
-              </w:rPr>
-              <w:t>upervisor</w:t>
+              <w:t>Student, Mentor, Supervisor</w:t>
             </w:r>
           </w:p>
         </w:tc>
@@ -30777,7 +32409,23 @@
                 <w:sz w:val="24"/>
                 <w:szCs w:val="24"/>
               </w:rPr>
-              <w:t>From 5.) If users select close button</w:t>
+              <w:t xml:space="preserve">From 5.) If </w:t>
+            </w:r>
+            <w:r>
+              <w:rPr>
+                <w:rFonts w:ascii="Times New Roman" w:hAnsi="Times New Roman" w:cs="Times New Roman"/>
+                <w:sz w:val="24"/>
+                <w:szCs w:val="24"/>
+              </w:rPr>
+              <w:t xml:space="preserve">a </w:t>
+            </w:r>
+            <w:r>
+              <w:rPr>
+                <w:rFonts w:ascii="Times New Roman" w:hAnsi="Times New Roman" w:cs="Times New Roman"/>
+                <w:sz w:val="24"/>
+                <w:szCs w:val="24"/>
+              </w:rPr>
+              <w:t>user select close button</w:t>
             </w:r>
           </w:p>
           <w:p>
@@ -31368,15 +33016,7 @@
                 <w:sz w:val="24"/>
                 <w:szCs w:val="24"/>
               </w:rPr>
-              <w:t>Student, Mentor, Supervisor</w:t>
-            </w:r>
-            <w:r>
-              <w:rPr>
-                <w:rFonts w:ascii="Times New Roman" w:hAnsi="Times New Roman" w:cs="Times New Roman"/>
-                <w:sz w:val="24"/>
-                <w:szCs w:val="24"/>
-              </w:rPr>
-              <w:t xml:space="preserve"> can view a weekly report.</w:t>
+              <w:t>Student, Mentor, Supervisor can view a weekly report.</w:t>
             </w:r>
           </w:p>
         </w:tc>
@@ -31646,31 +33286,7 @@
                 <w:sz w:val="24"/>
                 <w:szCs w:val="24"/>
               </w:rPr>
-              <w:t xml:space="preserve">Flow 1.) Users click </w:t>
-            </w:r>
-            <w:r>
-              <w:rPr>
-                <w:rFonts w:ascii="Times New Roman" w:hAnsi="Times New Roman" w:cs="Times New Roman"/>
-                <w:sz w:val="24"/>
-                <w:szCs w:val="24"/>
-              </w:rPr>
-              <w:t xml:space="preserve">“Report” </w:t>
-            </w:r>
-            <w:r>
-              <w:rPr>
-                <w:rFonts w:ascii="Times New Roman" w:hAnsi="Times New Roman" w:cs="Times New Roman"/>
-                <w:sz w:val="24"/>
-                <w:szCs w:val="24"/>
-              </w:rPr>
-              <w:t>menu</w:t>
-            </w:r>
-            <w:r>
-              <w:rPr>
-                <w:rFonts w:ascii="Times New Roman" w:hAnsi="Times New Roman" w:cs="Times New Roman"/>
-                <w:sz w:val="24"/>
-                <w:szCs w:val="24"/>
-              </w:rPr>
-              <w:t>.</w:t>
+              <w:t>Flow 1.) Users click “Report” menu.</w:t>
             </w:r>
           </w:p>
           <w:p>
@@ -31692,15 +33308,7 @@
                 <w:sz w:val="24"/>
                 <w:szCs w:val="24"/>
               </w:rPr>
-              <w:t xml:space="preserve">Users click “Report” </w:t>
-            </w:r>
-            <w:r>
-              <w:rPr>
-                <w:rFonts w:ascii="Times New Roman" w:hAnsi="Times New Roman" w:cs="Times New Roman"/>
-                <w:sz w:val="24"/>
-                <w:szCs w:val="24"/>
-              </w:rPr>
-              <w:t>on left navigation menu.</w:t>
+              <w:t>Users click “Report” on left navigation menu.</w:t>
             </w:r>
           </w:p>
           <w:p>
@@ -31744,15 +33352,7 @@
                 <w:sz w:val="24"/>
                 <w:szCs w:val="24"/>
               </w:rPr>
-              <w:t xml:space="preserve">System </w:t>
-            </w:r>
-            <w:r>
-              <w:rPr>
-                <w:rFonts w:ascii="Times New Roman" w:hAnsi="Times New Roman" w:cs="Times New Roman"/>
-                <w:sz w:val="24"/>
-                <w:szCs w:val="24"/>
-              </w:rPr>
-              <w:t>separate</w:t>
+              <w:t>System separate</w:t>
             </w:r>
             <w:r>
               <w:rPr>
@@ -31806,15 +33406,7 @@
                 <w:sz w:val="24"/>
                 <w:szCs w:val="24"/>
               </w:rPr>
-              <w:t xml:space="preserve"> keywords in a task with a sentence template</w:t>
-            </w:r>
-            <w:r>
-              <w:rPr>
-                <w:rFonts w:ascii="Times New Roman" w:hAnsi="Times New Roman" w:cs="Times New Roman"/>
-                <w:sz w:val="24"/>
-                <w:szCs w:val="24"/>
-              </w:rPr>
-              <w:t>.</w:t>
+              <w:t xml:space="preserve"> keywords in a task with a sentence template.</w:t>
             </w:r>
           </w:p>
           <w:p>
@@ -31853,40 +33445,24 @@
                 <w:sz w:val="24"/>
                 <w:szCs w:val="24"/>
               </w:rPr>
-              <w:t xml:space="preserve">Flow 2) </w:t>
-            </w:r>
-            <w:r>
-              <w:rPr>
-                <w:rFonts w:ascii="Times New Roman" w:hAnsi="Times New Roman" w:cs="Times New Roman"/>
-                <w:sz w:val="24"/>
-                <w:szCs w:val="24"/>
-              </w:rPr>
-              <w:t>Users click “view report” button.</w:t>
-            </w:r>
-          </w:p>
-          <w:p>
-            <w:pPr>
-              <w:rPr>
-                <w:rFonts w:ascii="Times New Roman" w:hAnsi="Times New Roman" w:cs="Times New Roman"/>
-                <w:sz w:val="24"/>
-                <w:szCs w:val="24"/>
-              </w:rPr>
-            </w:pPr>
-            <w:r>
-              <w:rPr>
-                <w:rFonts w:ascii="Times New Roman" w:hAnsi="Times New Roman" w:cs="Times New Roman"/>
-                <w:sz w:val="24"/>
-                <w:szCs w:val="24"/>
-              </w:rPr>
-              <w:t>Users click “view report”</w:t>
-            </w:r>
-            <w:r>
-              <w:rPr>
-                <w:rFonts w:ascii="Times New Roman" w:hAnsi="Times New Roman" w:cs="Times New Roman"/>
-                <w:sz w:val="24"/>
-                <w:szCs w:val="24"/>
-              </w:rPr>
-              <w:t xml:space="preserve"> button on dashboard.</w:t>
+              <w:t>Flow 2) Users click “view report” button.</w:t>
+            </w:r>
+          </w:p>
+          <w:p>
+            <w:pPr>
+              <w:rPr>
+                <w:rFonts w:ascii="Times New Roman" w:hAnsi="Times New Roman" w:cs="Times New Roman"/>
+                <w:sz w:val="24"/>
+                <w:szCs w:val="24"/>
+              </w:rPr>
+            </w:pPr>
+            <w:r>
+              <w:rPr>
+                <w:rFonts w:ascii="Times New Roman" w:hAnsi="Times New Roman" w:cs="Times New Roman"/>
+                <w:sz w:val="24"/>
+                <w:szCs w:val="24"/>
+              </w:rPr>
+              <w:t>Users click “view report” button on dashboard.</w:t>
             </w:r>
           </w:p>
           <w:p>
@@ -31984,15 +33560,7 @@
                 <w:sz w:val="24"/>
                 <w:szCs w:val="24"/>
               </w:rPr>
-              <w:t xml:space="preserve"> keywords in a task with a sentence template</w:t>
-            </w:r>
-            <w:r>
-              <w:rPr>
-                <w:rFonts w:ascii="Times New Roman" w:hAnsi="Times New Roman" w:cs="Times New Roman"/>
-                <w:sz w:val="24"/>
-                <w:szCs w:val="24"/>
-              </w:rPr>
-              <w:t>.</w:t>
+              <w:t xml:space="preserve"> keywords in a task with a sentence template.</w:t>
             </w:r>
           </w:p>
           <w:p>
@@ -32014,15 +33582,7 @@
                 <w:sz w:val="24"/>
                 <w:szCs w:val="24"/>
               </w:rPr>
-              <w:t>System provide UI to display overall weekly report</w:t>
-            </w:r>
-            <w:r>
-              <w:rPr>
-                <w:rFonts w:ascii="Times New Roman" w:hAnsi="Times New Roman" w:cs="Times New Roman"/>
-                <w:sz w:val="24"/>
-                <w:szCs w:val="24"/>
-              </w:rPr>
-              <w:t>.</w:t>
+              <w:t>System provide UI to display overall weekly report.</w:t>
             </w:r>
           </w:p>
         </w:tc>
@@ -32631,15 +34191,7 @@
                 <w:sz w:val="24"/>
                 <w:szCs w:val="24"/>
               </w:rPr>
-              <w:t xml:space="preserve"> </w:t>
-            </w:r>
-            <w:r>
-              <w:rPr>
-                <w:rFonts w:ascii="Times New Roman" w:hAnsi="Times New Roman" w:cs="Times New Roman"/>
-                <w:sz w:val="24"/>
-                <w:szCs w:val="24"/>
-              </w:rPr>
-              <w:t xml:space="preserve">can a </w:t>
+              <w:t xml:space="preserve"> can a </w:t>
             </w:r>
             <w:r>
               <w:rPr>
@@ -32889,15 +34441,15 @@
                 <w:sz w:val="24"/>
                 <w:szCs w:val="24"/>
               </w:rPr>
-              <w:t xml:space="preserve">User click </w:t>
-            </w:r>
-            <w:r>
-              <w:rPr>
-                <w:rFonts w:ascii="Times New Roman" w:hAnsi="Times New Roman" w:cs="Times New Roman"/>
-                <w:sz w:val="24"/>
-                <w:szCs w:val="24"/>
-              </w:rPr>
-              <w:t>“Export report” button.</w:t>
+              <w:t>Users</w:t>
+            </w:r>
+            <w:r>
+              <w:rPr>
+                <w:rFonts w:ascii="Times New Roman" w:hAnsi="Times New Roman" w:cs="Times New Roman"/>
+                <w:sz w:val="24"/>
+                <w:szCs w:val="24"/>
+              </w:rPr>
+              <w:t xml:space="preserve"> click “Export report” button.</w:t>
             </w:r>
           </w:p>
           <w:p>
@@ -32919,23 +34471,7 @@
                 <w:sz w:val="24"/>
                 <w:szCs w:val="24"/>
               </w:rPr>
-              <w:t>System convert</w:t>
-            </w:r>
-            <w:r>
-              <w:rPr>
-                <w:rFonts w:ascii="Times New Roman" w:hAnsi="Times New Roman" w:cs="Times New Roman"/>
-                <w:sz w:val="24"/>
-                <w:szCs w:val="24"/>
-              </w:rPr>
-              <w:t>s</w:t>
-            </w:r>
-            <w:r>
-              <w:rPr>
-                <w:rFonts w:ascii="Times New Roman" w:hAnsi="Times New Roman" w:cs="Times New Roman"/>
-                <w:sz w:val="24"/>
-                <w:szCs w:val="24"/>
-              </w:rPr>
-              <w:t xml:space="preserve"> html weekly report to pdf</w:t>
+              <w:t>System converts html weekly report to pdf</w:t>
             </w:r>
             <w:r>
               <w:rPr>
@@ -32973,31 +34509,7 @@
                 <w:sz w:val="24"/>
                 <w:szCs w:val="24"/>
               </w:rPr>
-              <w:t xml:space="preserve">System </w:t>
-            </w:r>
-            <w:r>
-              <w:rPr>
-                <w:rFonts w:ascii="Times New Roman" w:hAnsi="Times New Roman" w:cs="Times New Roman"/>
-                <w:sz w:val="24"/>
-                <w:szCs w:val="24"/>
-              </w:rPr>
-              <w:t xml:space="preserve">provide UI to </w:t>
-            </w:r>
-            <w:r>
-              <w:rPr>
-                <w:rFonts w:ascii="Times New Roman" w:hAnsi="Times New Roman" w:cs="Times New Roman"/>
-                <w:sz w:val="24"/>
-                <w:szCs w:val="24"/>
-              </w:rPr>
-              <w:t>display a pdf file of weekly report</w:t>
-            </w:r>
-            <w:r>
-              <w:rPr>
-                <w:rFonts w:ascii="Times New Roman" w:hAnsi="Times New Roman" w:cs="Times New Roman"/>
-                <w:sz w:val="24"/>
-                <w:szCs w:val="24"/>
-              </w:rPr>
-              <w:t>.</w:t>
+              <w:t>System provide UI to display a pdf file of weekly report.</w:t>
             </w:r>
           </w:p>
         </w:tc>
@@ -33181,15 +34693,7 @@
                 <w:sz w:val="24"/>
                 <w:szCs w:val="24"/>
               </w:rPr>
-              <w:t>UC-</w:t>
-            </w:r>
-            <w:r>
-              <w:rPr>
-                <w:rFonts w:ascii="Times New Roman" w:hAnsi="Times New Roman" w:cs="Times New Roman"/>
-                <w:sz w:val="24"/>
-                <w:szCs w:val="24"/>
-              </w:rPr>
-              <w:t>20</w:t>
+              <w:t>UC-20</w:t>
             </w:r>
           </w:p>
         </w:tc>
@@ -33250,15 +34754,7 @@
                 <w:sz w:val="24"/>
                 <w:szCs w:val="24"/>
               </w:rPr>
-              <w:t>download</w:t>
-            </w:r>
-            <w:r>
-              <w:rPr>
-                <w:rFonts w:ascii="Times New Roman" w:hAnsi="Times New Roman" w:cs="Times New Roman"/>
-                <w:sz w:val="24"/>
-                <w:szCs w:val="24"/>
-              </w:rPr>
-              <w:t xml:space="preserve"> a</w:t>
+              <w:t>download a</w:t>
             </w:r>
             <w:r>
               <w:rPr>
@@ -33691,23 +35187,7 @@
                 <w:sz w:val="24"/>
                 <w:szCs w:val="24"/>
               </w:rPr>
-              <w:t>Users click on “</w:t>
-            </w:r>
-            <w:r>
-              <w:rPr>
-                <w:rFonts w:ascii="Times New Roman" w:hAnsi="Times New Roman" w:cs="Times New Roman"/>
-                <w:sz w:val="24"/>
-                <w:szCs w:val="24"/>
-              </w:rPr>
-              <w:t>download</w:t>
-            </w:r>
-            <w:r>
-              <w:rPr>
-                <w:rFonts w:ascii="Times New Roman" w:hAnsi="Times New Roman" w:cs="Times New Roman"/>
-                <w:sz w:val="24"/>
-                <w:szCs w:val="24"/>
-              </w:rPr>
-              <w:t>” button.</w:t>
+              <w:t>Users click on “download” button.</w:t>
             </w:r>
           </w:p>
         </w:tc>
@@ -33758,15 +35238,7 @@
                 <w:sz w:val="24"/>
                 <w:szCs w:val="24"/>
               </w:rPr>
-              <w:t>UC-03, UC-18</w:t>
-            </w:r>
-            <w:r>
-              <w:rPr>
-                <w:rFonts w:ascii="Times New Roman" w:hAnsi="Times New Roman" w:cs="Times New Roman"/>
-                <w:sz w:val="24"/>
-                <w:szCs w:val="24"/>
-              </w:rPr>
-              <w:t>, UC-19</w:t>
+              <w:t>UC-03, UC-18, UC-19</w:t>
             </w:r>
           </w:p>
           <w:p>
@@ -33890,23 +35362,7 @@
                 <w:sz w:val="24"/>
                 <w:szCs w:val="24"/>
               </w:rPr>
-              <w:t>System provide UI to display a pdf file of weekly report</w:t>
-            </w:r>
-            <w:r>
-              <w:rPr>
-                <w:rFonts w:ascii="Times New Roman" w:hAnsi="Times New Roman" w:cs="Times New Roman"/>
-                <w:sz w:val="24"/>
-                <w:szCs w:val="24"/>
-              </w:rPr>
-              <w:t xml:space="preserve"> with download and close button</w:t>
-            </w:r>
-            <w:r>
-              <w:rPr>
-                <w:rFonts w:ascii="Times New Roman" w:hAnsi="Times New Roman" w:cs="Times New Roman"/>
-                <w:sz w:val="24"/>
-                <w:szCs w:val="24"/>
-              </w:rPr>
-              <w:t>.</w:t>
+              <w:t>System provide UI to display a pdf file of weekly report with download and close button.</w:t>
             </w:r>
           </w:p>
           <w:p>
@@ -33928,23 +35384,15 @@
                 <w:sz w:val="24"/>
                 <w:szCs w:val="24"/>
               </w:rPr>
-              <w:t>User click “</w:t>
-            </w:r>
-            <w:r>
-              <w:rPr>
-                <w:rFonts w:ascii="Times New Roman" w:hAnsi="Times New Roman" w:cs="Times New Roman"/>
-                <w:sz w:val="24"/>
-                <w:szCs w:val="24"/>
-              </w:rPr>
-              <w:t>download</w:t>
-            </w:r>
-            <w:r>
-              <w:rPr>
-                <w:rFonts w:ascii="Times New Roman" w:hAnsi="Times New Roman" w:cs="Times New Roman"/>
-                <w:sz w:val="24"/>
-                <w:szCs w:val="24"/>
-              </w:rPr>
-              <w:t>” button.</w:t>
+              <w:t>Users</w:t>
+            </w:r>
+            <w:r>
+              <w:rPr>
+                <w:rFonts w:ascii="Times New Roman" w:hAnsi="Times New Roman" w:cs="Times New Roman"/>
+                <w:sz w:val="24"/>
+                <w:szCs w:val="24"/>
+              </w:rPr>
+              <w:t xml:space="preserve"> click “download” button.</w:t>
             </w:r>
           </w:p>
           <w:p>
@@ -33992,39 +35440,13 @@
               </w:rPr>
               <w:t xml:space="preserve">from database </w:t>
             </w:r>
-            <w:bookmarkStart w:id="0" w:name="_GoBack"/>
-            <w:bookmarkEnd w:id="0"/>
-            <w:r>
-              <w:rPr>
-                <w:rFonts w:ascii="Times New Roman" w:hAnsi="Times New Roman" w:cs="Times New Roman"/>
-                <w:sz w:val="24"/>
-                <w:szCs w:val="24"/>
-              </w:rPr>
-              <w:t xml:space="preserve">to </w:t>
-            </w:r>
-            <w:r>
-              <w:rPr>
-                <w:rFonts w:ascii="Times New Roman" w:hAnsi="Times New Roman" w:cs="Times New Roman"/>
-                <w:sz w:val="24"/>
-                <w:szCs w:val="24"/>
-              </w:rPr>
-              <w:t xml:space="preserve">a </w:t>
-            </w:r>
-            <w:r>
-              <w:rPr>
-                <w:rFonts w:ascii="Times New Roman" w:hAnsi="Times New Roman" w:cs="Times New Roman"/>
-                <w:sz w:val="24"/>
-                <w:szCs w:val="24"/>
-              </w:rPr>
-              <w:t>local computer</w:t>
-            </w:r>
-            <w:r>
-              <w:rPr>
-                <w:rFonts w:ascii="Times New Roman" w:hAnsi="Times New Roman" w:cs="Times New Roman"/>
-                <w:sz w:val="24"/>
-                <w:szCs w:val="24"/>
-              </w:rPr>
-              <w:t>.</w:t>
+            <w:r>
+              <w:rPr>
+                <w:rFonts w:ascii="Times New Roman" w:hAnsi="Times New Roman" w:cs="Times New Roman"/>
+                <w:sz w:val="24"/>
+                <w:szCs w:val="24"/>
+              </w:rPr>
+              <w:t>to a local computer.</w:t>
             </w:r>
           </w:p>
         </w:tc>
@@ -34075,7 +35497,39 @@
                 <w:sz w:val="24"/>
                 <w:szCs w:val="24"/>
               </w:rPr>
-              <w:t>From 2.) If users click “cancel” button.</w:t>
+              <w:t xml:space="preserve">From 2.) If </w:t>
+            </w:r>
+            <w:r>
+              <w:rPr>
+                <w:rFonts w:ascii="Times New Roman" w:hAnsi="Times New Roman" w:cs="Times New Roman"/>
+                <w:sz w:val="24"/>
+                <w:szCs w:val="24"/>
+              </w:rPr>
+              <w:t xml:space="preserve">a </w:t>
+            </w:r>
+            <w:r>
+              <w:rPr>
+                <w:rFonts w:ascii="Times New Roman" w:hAnsi="Times New Roman" w:cs="Times New Roman"/>
+                <w:sz w:val="24"/>
+                <w:szCs w:val="24"/>
+              </w:rPr>
+              <w:t>user click</w:t>
+            </w:r>
+            <w:r>
+              <w:rPr>
+                <w:rFonts w:ascii="Times New Roman" w:hAnsi="Times New Roman" w:cs="Times New Roman"/>
+                <w:sz w:val="24"/>
+                <w:szCs w:val="24"/>
+              </w:rPr>
+              <w:t>s</w:t>
+            </w:r>
+            <w:r>
+              <w:rPr>
+                <w:rFonts w:ascii="Times New Roman" w:hAnsi="Times New Roman" w:cs="Times New Roman"/>
+                <w:sz w:val="24"/>
+                <w:szCs w:val="24"/>
+              </w:rPr>
+              <w:t xml:space="preserve"> “cancel” button.</w:t>
             </w:r>
           </w:p>
           <w:p>
@@ -34653,15 +36107,7 @@
                 <w:sz w:val="24"/>
                 <w:szCs w:val="24"/>
               </w:rPr>
-              <w:t>Student, Mentor, Supervisor</w:t>
-            </w:r>
-            <w:r>
-              <w:rPr>
-                <w:rFonts w:ascii="Times New Roman" w:hAnsi="Times New Roman" w:cs="Times New Roman"/>
-                <w:sz w:val="24"/>
-                <w:szCs w:val="24"/>
-              </w:rPr>
-              <w:t xml:space="preserve"> </w:t>
+              <w:t xml:space="preserve">Student, Mentor, Supervisor </w:t>
             </w:r>
             <w:r>
               <w:rPr>
@@ -34736,39 +36182,7 @@
                 <w:sz w:val="24"/>
                 <w:szCs w:val="24"/>
               </w:rPr>
-              <w:t xml:space="preserve">An activity is occurred. (A new comment is created, A new project is created, </w:t>
-            </w:r>
-            <w:r>
-              <w:rPr>
-                <w:rFonts w:ascii="Times New Roman" w:hAnsi="Times New Roman" w:cs="Times New Roman"/>
-                <w:sz w:val="24"/>
-                <w:szCs w:val="24"/>
-              </w:rPr>
-              <w:t>A project is edited</w:t>
-            </w:r>
-            <w:r>
-              <w:rPr>
-                <w:rFonts w:ascii="Times New Roman" w:hAnsi="Times New Roman" w:cs="Times New Roman"/>
-                <w:sz w:val="24"/>
-                <w:szCs w:val="24"/>
-              </w:rPr>
-              <w:t xml:space="preserve">, </w:t>
-            </w:r>
-            <w:r>
-              <w:rPr>
-                <w:rFonts w:ascii="Times New Roman" w:hAnsi="Times New Roman" w:cs="Times New Roman"/>
-                <w:sz w:val="24"/>
-                <w:szCs w:val="24"/>
-              </w:rPr>
-              <w:t>A new</w:t>
-            </w:r>
-            <w:r>
-              <w:rPr>
-                <w:rFonts w:ascii="Times New Roman" w:hAnsi="Times New Roman" w:cs="Times New Roman"/>
-                <w:sz w:val="24"/>
-                <w:szCs w:val="24"/>
-              </w:rPr>
-              <w:t xml:space="preserve"> task is created, </w:t>
+              <w:t xml:space="preserve">An activity is occurred. (A new comment is created, A new project is created, A project is edited, A new task is created, </w:t>
             </w:r>
             <w:proofErr w:type="gramStart"/>
             <w:r>
@@ -34786,15 +36200,7 @@
                 <w:sz w:val="24"/>
                 <w:szCs w:val="24"/>
               </w:rPr>
-              <w:t xml:space="preserve"> task is edited.</w:t>
-            </w:r>
-            <w:r>
-              <w:rPr>
-                <w:rFonts w:ascii="Times New Roman" w:hAnsi="Times New Roman" w:cs="Times New Roman"/>
-                <w:sz w:val="24"/>
-                <w:szCs w:val="24"/>
-              </w:rPr>
-              <w:t xml:space="preserve">) </w:t>
+              <w:t xml:space="preserve"> task is edited.) </w:t>
             </w:r>
           </w:p>
         </w:tc>
@@ -34947,7 +36353,23 @@
                 <w:sz w:val="24"/>
                 <w:szCs w:val="24"/>
               </w:rPr>
-              <w:t>If the user is a student:</w:t>
+              <w:t xml:space="preserve">If </w:t>
+            </w:r>
+            <w:r>
+              <w:rPr>
+                <w:rFonts w:ascii="Times New Roman" w:hAnsi="Times New Roman" w:cs="Times New Roman"/>
+                <w:sz w:val="24"/>
+                <w:szCs w:val="24"/>
+              </w:rPr>
+              <w:t>a</w:t>
+            </w:r>
+            <w:r>
+              <w:rPr>
+                <w:rFonts w:ascii="Times New Roman" w:hAnsi="Times New Roman" w:cs="Times New Roman"/>
+                <w:sz w:val="24"/>
+                <w:szCs w:val="24"/>
+              </w:rPr>
+              <w:t xml:space="preserve"> user is a student:</w:t>
             </w:r>
           </w:p>
           <w:p>
@@ -34969,23 +36391,7 @@
                 <w:sz w:val="24"/>
                 <w:szCs w:val="24"/>
               </w:rPr>
-              <w:t xml:space="preserve">System </w:t>
-            </w:r>
-            <w:r>
-              <w:rPr>
-                <w:rFonts w:ascii="Times New Roman" w:hAnsi="Times New Roman" w:cs="Times New Roman"/>
-                <w:sz w:val="24"/>
-                <w:szCs w:val="24"/>
-              </w:rPr>
-              <w:t>can</w:t>
-            </w:r>
-            <w:r>
-              <w:rPr>
-                <w:rFonts w:ascii="Times New Roman" w:hAnsi="Times New Roman" w:cs="Times New Roman"/>
-                <w:sz w:val="24"/>
-                <w:szCs w:val="24"/>
-              </w:rPr>
-              <w:t xml:space="preserve"> detect comments of mentor and supervisor.</w:t>
+              <w:t>System can detect comments of mentor and supervisor.</w:t>
             </w:r>
           </w:p>
           <w:p>
@@ -35029,56 +36435,40 @@
                 <w:sz w:val="24"/>
                 <w:szCs w:val="24"/>
               </w:rPr>
-              <w:t>System display</w:t>
-            </w:r>
-            <w:r>
-              <w:rPr>
-                <w:rFonts w:ascii="Times New Roman" w:hAnsi="Times New Roman" w:cs="Times New Roman"/>
-                <w:sz w:val="24"/>
-                <w:szCs w:val="24"/>
-              </w:rPr>
-              <w:t>s</w:t>
-            </w:r>
-            <w:r>
-              <w:rPr>
-                <w:rFonts w:ascii="Times New Roman" w:hAnsi="Times New Roman" w:cs="Times New Roman"/>
-                <w:sz w:val="24"/>
-                <w:szCs w:val="24"/>
-              </w:rPr>
-              <w:t xml:space="preserve"> comment activities from the earliest to the latest comment in activities box</w:t>
-            </w:r>
-            <w:r>
-              <w:rPr>
-                <w:rFonts w:ascii="Times New Roman" w:hAnsi="Times New Roman" w:cs="Times New Roman"/>
-                <w:sz w:val="24"/>
-                <w:szCs w:val="24"/>
-              </w:rPr>
-              <w:t xml:space="preserve"> (in dashboard)</w:t>
-            </w:r>
-            <w:r>
-              <w:rPr>
-                <w:rFonts w:ascii="Times New Roman" w:hAnsi="Times New Roman" w:cs="Times New Roman"/>
-                <w:sz w:val="24"/>
-                <w:szCs w:val="24"/>
-              </w:rPr>
-              <w:t>.</w:t>
-            </w:r>
-          </w:p>
-          <w:p>
-            <w:pPr>
-              <w:rPr>
-                <w:rFonts w:ascii="Times New Roman" w:hAnsi="Times New Roman" w:cs="Times New Roman"/>
-                <w:sz w:val="24"/>
-                <w:szCs w:val="24"/>
-              </w:rPr>
-            </w:pPr>
-            <w:r>
-              <w:rPr>
-                <w:rFonts w:ascii="Times New Roman" w:hAnsi="Times New Roman" w:cs="Times New Roman"/>
-                <w:sz w:val="24"/>
-                <w:szCs w:val="24"/>
-              </w:rPr>
-              <w:t>If the user is a mentor or supervisor:</w:t>
+              <w:t>System displays comment activities from the earliest to the latest comment in activities box (in dashboard).</w:t>
+            </w:r>
+          </w:p>
+          <w:p>
+            <w:pPr>
+              <w:rPr>
+                <w:rFonts w:ascii="Times New Roman" w:hAnsi="Times New Roman" w:cs="Times New Roman"/>
+                <w:sz w:val="24"/>
+                <w:szCs w:val="24"/>
+              </w:rPr>
+            </w:pPr>
+            <w:r>
+              <w:rPr>
+                <w:rFonts w:ascii="Times New Roman" w:hAnsi="Times New Roman" w:cs="Times New Roman"/>
+                <w:sz w:val="24"/>
+                <w:szCs w:val="24"/>
+              </w:rPr>
+              <w:t xml:space="preserve">If </w:t>
+            </w:r>
+            <w:r>
+              <w:rPr>
+                <w:rFonts w:ascii="Times New Roman" w:hAnsi="Times New Roman" w:cs="Times New Roman"/>
+                <w:sz w:val="24"/>
+                <w:szCs w:val="24"/>
+              </w:rPr>
+              <w:t>a</w:t>
+            </w:r>
+            <w:r>
+              <w:rPr>
+                <w:rFonts w:ascii="Times New Roman" w:hAnsi="Times New Roman" w:cs="Times New Roman"/>
+                <w:sz w:val="24"/>
+                <w:szCs w:val="24"/>
+              </w:rPr>
+              <w:t xml:space="preserve"> user is a mentor or supervisor:</w:t>
             </w:r>
           </w:p>
           <w:p>
@@ -35122,15 +36512,7 @@
                 <w:sz w:val="24"/>
                 <w:szCs w:val="24"/>
               </w:rPr>
-              <w:t>System shall arrange task activities based on time-stamp</w:t>
-            </w:r>
-            <w:r>
-              <w:rPr>
-                <w:rFonts w:ascii="Times New Roman" w:hAnsi="Times New Roman" w:cs="Times New Roman"/>
-                <w:sz w:val="24"/>
-                <w:szCs w:val="24"/>
-              </w:rPr>
-              <w:t>.</w:t>
+              <w:t>System shall arrange task activities based on time-stamp.</w:t>
             </w:r>
           </w:p>
           <w:p>
@@ -35160,15 +36542,7 @@
                 <w:sz w:val="24"/>
                 <w:szCs w:val="24"/>
               </w:rPr>
-              <w:t xml:space="preserve">earliest to the latest activity </w:t>
-            </w:r>
-            <w:r>
-              <w:rPr>
-                <w:rFonts w:ascii="Times New Roman" w:hAnsi="Times New Roman" w:cs="Times New Roman"/>
-                <w:sz w:val="24"/>
-                <w:szCs w:val="24"/>
-              </w:rPr>
-              <w:t>in activities box (in dashboard).</w:t>
+              <w:t>earliest to the latest activity in activities box (in dashboard).</w:t>
             </w:r>
           </w:p>
         </w:tc>
@@ -35761,15 +37135,7 @@
                 <w:sz w:val="24"/>
                 <w:szCs w:val="24"/>
               </w:rPr>
-              <w:t xml:space="preserve"> </w:t>
-            </w:r>
-            <w:r>
-              <w:rPr>
-                <w:rFonts w:ascii="Times New Roman" w:hAnsi="Times New Roman" w:cs="Times New Roman"/>
-                <w:sz w:val="24"/>
-                <w:szCs w:val="24"/>
-              </w:rPr>
-              <w:t xml:space="preserve">can receive notification </w:t>
+              <w:t xml:space="preserve"> can receive notification </w:t>
             </w:r>
             <w:r>
               <w:rPr>
@@ -35930,7 +37296,23 @@
                 <w:sz w:val="24"/>
                 <w:szCs w:val="24"/>
               </w:rPr>
-              <w:t>emails of user.</w:t>
+              <w:t xml:space="preserve">emails of </w:t>
+            </w:r>
+            <w:r>
+              <w:rPr>
+                <w:rFonts w:ascii="Times New Roman" w:hAnsi="Times New Roman" w:cs="Times New Roman"/>
+                <w:sz w:val="24"/>
+                <w:szCs w:val="24"/>
+              </w:rPr>
+              <w:t>users</w:t>
+            </w:r>
+            <w:r>
+              <w:rPr>
+                <w:rFonts w:ascii="Times New Roman" w:hAnsi="Times New Roman" w:cs="Times New Roman"/>
+                <w:sz w:val="24"/>
+                <w:szCs w:val="24"/>
+              </w:rPr>
+              <w:t>.</w:t>
             </w:r>
           </w:p>
         </w:tc>
@@ -36032,7 +37414,23 @@
                 <w:sz w:val="24"/>
                 <w:szCs w:val="24"/>
               </w:rPr>
-              <w:t>If the user is a student:</w:t>
+              <w:t xml:space="preserve">If </w:t>
+            </w:r>
+            <w:r>
+              <w:rPr>
+                <w:rFonts w:ascii="Times New Roman" w:hAnsi="Times New Roman" w:cs="Times New Roman"/>
+                <w:sz w:val="24"/>
+                <w:szCs w:val="24"/>
+              </w:rPr>
+              <w:t>a</w:t>
+            </w:r>
+            <w:r>
+              <w:rPr>
+                <w:rFonts w:ascii="Times New Roman" w:hAnsi="Times New Roman" w:cs="Times New Roman"/>
+                <w:sz w:val="24"/>
+                <w:szCs w:val="24"/>
+              </w:rPr>
+              <w:t xml:space="preserve"> user is a student:</w:t>
             </w:r>
           </w:p>
           <w:p>
@@ -36136,32 +37534,40 @@
                 <w:sz w:val="24"/>
                 <w:szCs w:val="24"/>
               </w:rPr>
-              <w:t>System send a notification via email based on time-stamp of comment</w:t>
-            </w:r>
-            <w:r>
-              <w:rPr>
-                <w:rFonts w:ascii="Times New Roman" w:hAnsi="Times New Roman" w:cs="Times New Roman"/>
-                <w:sz w:val="24"/>
-                <w:szCs w:val="24"/>
-              </w:rPr>
-              <w:t>.</w:t>
-            </w:r>
-          </w:p>
-          <w:p>
-            <w:pPr>
-              <w:rPr>
-                <w:rFonts w:ascii="Times New Roman" w:hAnsi="Times New Roman" w:cs="Times New Roman"/>
-                <w:sz w:val="24"/>
-                <w:szCs w:val="24"/>
-              </w:rPr>
-            </w:pPr>
-            <w:r>
-              <w:rPr>
-                <w:rFonts w:ascii="Times New Roman" w:hAnsi="Times New Roman" w:cs="Times New Roman"/>
-                <w:sz w:val="24"/>
-                <w:szCs w:val="24"/>
-              </w:rPr>
-              <w:t>If the user is a mentor or supervisor:</w:t>
+              <w:t>System send a notification via email based on time-stamp of comment.</w:t>
+            </w:r>
+          </w:p>
+          <w:p>
+            <w:pPr>
+              <w:rPr>
+                <w:rFonts w:ascii="Times New Roman" w:hAnsi="Times New Roman" w:cs="Times New Roman"/>
+                <w:sz w:val="24"/>
+                <w:szCs w:val="24"/>
+              </w:rPr>
+            </w:pPr>
+            <w:r>
+              <w:rPr>
+                <w:rFonts w:ascii="Times New Roman" w:hAnsi="Times New Roman" w:cs="Times New Roman"/>
+                <w:sz w:val="24"/>
+                <w:szCs w:val="24"/>
+              </w:rPr>
+              <w:t xml:space="preserve">If </w:t>
+            </w:r>
+            <w:r>
+              <w:rPr>
+                <w:rFonts w:ascii="Times New Roman" w:hAnsi="Times New Roman" w:cs="Times New Roman"/>
+                <w:sz w:val="24"/>
+                <w:szCs w:val="24"/>
+              </w:rPr>
+              <w:t>a</w:t>
+            </w:r>
+            <w:r>
+              <w:rPr>
+                <w:rFonts w:ascii="Times New Roman" w:hAnsi="Times New Roman" w:cs="Times New Roman"/>
+                <w:sz w:val="24"/>
+                <w:szCs w:val="24"/>
+              </w:rPr>
+              <w:t xml:space="preserve"> user is a mentor or supervisor:</w:t>
             </w:r>
           </w:p>
           <w:p>
@@ -36183,23 +37589,7 @@
                 <w:sz w:val="24"/>
                 <w:szCs w:val="24"/>
               </w:rPr>
-              <w:t xml:space="preserve">System </w:t>
-            </w:r>
-            <w:r>
-              <w:rPr>
-                <w:rFonts w:ascii="Times New Roman" w:hAnsi="Times New Roman" w:cs="Times New Roman"/>
-                <w:sz w:val="24"/>
-                <w:szCs w:val="24"/>
-              </w:rPr>
-              <w:t>can</w:t>
-            </w:r>
-            <w:r>
-              <w:rPr>
-                <w:rFonts w:ascii="Times New Roman" w:hAnsi="Times New Roman" w:cs="Times New Roman"/>
-                <w:sz w:val="24"/>
-                <w:szCs w:val="24"/>
-              </w:rPr>
-              <w:t xml:space="preserve"> detect task activities of students who under their guidance.</w:t>
+              <w:t>System can detect task activities of students who under their guidance.</w:t>
             </w:r>
           </w:p>
           <w:p>
@@ -43454,7 +44844,7 @@
 </file>
 
 <file path=customXml/itemProps1.xml><?xml version="1.0" encoding="utf-8"?>
-<ds:datastoreItem xmlns:ds="http://schemas.openxmlformats.org/officeDocument/2006/customXml" ds:itemID="{093DE841-E373-461B-95EC-712BEF2F5D0E}">
+<ds:datastoreItem xmlns:ds="http://schemas.openxmlformats.org/officeDocument/2006/customXml" ds:itemID="{96F8BD26-0813-40E3-8559-B14F915A2813}">
   <ds:schemaRefs>
     <ds:schemaRef ds:uri="http://schemas.openxmlformats.org/officeDocument/2006/bibliography"/>
   </ds:schemaRefs>

</xml_diff>